<commit_message>
them cau trac nghiem
</commit_message>
<xml_diff>
--- a/MS-Word/W2. TN.Lam viec voi cac cot va bang .docx
+++ b/MS-Word/W2. TN.Lam viec voi cac cot va bang .docx
@@ -1,6 +1,6 @@
 
 <file path=word/document.xml><?xml version="1.0" encoding="utf-8"?>
-<w:document xmlns:ve="http://schemas.openxmlformats.org/markup-compatibility/2006" xmlns:o="urn:schemas-microsoft-com:office:office" xmlns:r="http://schemas.openxmlformats.org/officeDocument/2006/relationships" xmlns:m="http://schemas.openxmlformats.org/officeDocument/2006/math" xmlns:v="urn:schemas-microsoft-com:vml" xmlns:wp="http://schemas.openxmlformats.org/drawingml/2006/wordprocessingDrawing" xmlns:w10="urn:schemas-microsoft-com:office:word" xmlns:w="http://schemas.openxmlformats.org/wordprocessingml/2006/main" xmlns:wne="http://schemas.microsoft.com/office/word/2006/wordml">
+<w:document xmlns:wpc="http://schemas.microsoft.com/office/word/2010/wordprocessingCanvas" xmlns:mc="http://schemas.openxmlformats.org/markup-compatibility/2006" xmlns:o="urn:schemas-microsoft-com:office:office" xmlns:r="http://schemas.openxmlformats.org/officeDocument/2006/relationships" xmlns:m="http://schemas.openxmlformats.org/officeDocument/2006/math" xmlns:v="urn:schemas-microsoft-com:vml" xmlns:wp14="http://schemas.microsoft.com/office/word/2010/wordprocessingDrawing" xmlns:wp="http://schemas.openxmlformats.org/drawingml/2006/wordprocessingDrawing" xmlns:w10="urn:schemas-microsoft-com:office:word" xmlns:w="http://schemas.openxmlformats.org/wordprocessingml/2006/main" xmlns:w14="http://schemas.microsoft.com/office/word/2010/wordml" xmlns:wpg="http://schemas.microsoft.com/office/word/2010/wordprocessingGroup" xmlns:wpi="http://schemas.microsoft.com/office/word/2010/wordprocessingInk" xmlns:wne="http://schemas.microsoft.com/office/word/2006/wordml" xmlns:wps="http://schemas.microsoft.com/office/word/2010/wordprocessingShape" mc:Ignorable="w14 wp14">
   <w:body>
     <w:p>
       <w:pPr>
@@ -11,11 +11,19 @@
           <w:szCs w:val="24"/>
         </w:rPr>
       </w:pPr>
-      <w:r>
-        <w:rPr>
-          <w:sz w:val="24"/>
-        </w:rPr>
-        <w:t xml:space="preserve">Câu  1: </w:t>
+      <w:proofErr w:type="spellStart"/>
+      <w:r>
+        <w:rPr>
+          <w:sz w:val="24"/>
+        </w:rPr>
+        <w:t>Câu</w:t>
+      </w:r>
+      <w:proofErr w:type="spellEnd"/>
+      <w:r>
+        <w:rPr>
+          <w:sz w:val="24"/>
+        </w:rPr>
+        <w:t xml:space="preserve">  1: </w:t>
       </w:r>
       <w:r>
         <w:rPr>
@@ -23,24 +31,42 @@
           <w:sz w:val="26"/>
           <w:szCs w:val="24"/>
         </w:rPr>
-        <w:t>. To autofit the width of column</w:t>
-      </w:r>
-    </w:p>
-    <w:p>
-      <w:pPr>
-        <w:spacing w:after="0" w:line="240" w:lineRule="auto"/>
+        <w:t xml:space="preserve">. To </w:t>
+      </w:r>
+      <w:proofErr w:type="spellStart"/>
+      <w:r>
         <w:rPr>
           <w:rFonts w:ascii="Times New Roman" w:eastAsia="Times New Roman" w:hAnsi="Times New Roman" w:cs="Times New Roman"/>
           <w:sz w:val="26"/>
           <w:szCs w:val="24"/>
         </w:rPr>
-      </w:pPr>
+        <w:t>autofit</w:t>
+      </w:r>
+      <w:proofErr w:type="spellEnd"/>
       <w:r>
         <w:rPr>
           <w:rFonts w:ascii="Times New Roman" w:eastAsia="Times New Roman" w:hAnsi="Times New Roman" w:cs="Times New Roman"/>
           <w:sz w:val="26"/>
           <w:szCs w:val="24"/>
         </w:rPr>
+        <w:t xml:space="preserve"> the width of column</w:t>
+      </w:r>
+    </w:p>
+    <w:p>
+      <w:pPr>
+        <w:spacing w:after="0" w:line="240" w:lineRule="auto"/>
+        <w:rPr>
+          <w:rFonts w:ascii="Times New Roman" w:eastAsia="Times New Roman" w:hAnsi="Times New Roman" w:cs="Times New Roman"/>
+          <w:sz w:val="26"/>
+          <w:szCs w:val="24"/>
+        </w:rPr>
+      </w:pPr>
+      <w:r>
+        <w:rPr>
+          <w:rFonts w:ascii="Times New Roman" w:eastAsia="Times New Roman" w:hAnsi="Times New Roman" w:cs="Times New Roman"/>
+          <w:sz w:val="26"/>
+          <w:szCs w:val="24"/>
+        </w:rPr>
         <w:t> </w:t>
       </w:r>
     </w:p>
@@ -141,12 +167,21 @@
           <w:szCs w:val="24"/>
         </w:rPr>
       </w:pPr>
-      <w:r>
-        <w:rPr>
-          <w:rFonts w:ascii="Times New Roman" w:eastAsia="Times New Roman" w:hAnsi="Times New Roman" w:cs="Times New Roman"/>
-          <w:szCs w:val="24"/>
-        </w:rPr>
-        <w:t xml:space="preserve">Câu 2 : </w:t>
+      <w:proofErr w:type="spellStart"/>
+      <w:r>
+        <w:rPr>
+          <w:rFonts w:ascii="Times New Roman" w:eastAsia="Times New Roman" w:hAnsi="Times New Roman" w:cs="Times New Roman"/>
+          <w:szCs w:val="24"/>
+        </w:rPr>
+        <w:t>Câu</w:t>
+      </w:r>
+      <w:proofErr w:type="spellEnd"/>
+      <w:r>
+        <w:rPr>
+          <w:rFonts w:ascii="Times New Roman" w:eastAsia="Times New Roman" w:hAnsi="Times New Roman" w:cs="Times New Roman"/>
+          <w:szCs w:val="24"/>
+        </w:rPr>
+        <w:t xml:space="preserve"> 2 : </w:t>
       </w:r>
       <w:r>
         <w:rPr>
@@ -270,6 +305,7 @@
         </w:rPr>
         <w:t> </w:t>
       </w:r>
+      <w:proofErr w:type="spellStart"/>
       <w:r>
         <w:rPr>
           <w:rFonts w:ascii="Times New Roman" w:eastAsia="Times New Roman" w:hAnsi="Times New Roman" w:cs="Times New Roman"/>
@@ -284,7 +320,16 @@
           <w:sz w:val="24"/>
           <w:szCs w:val="24"/>
         </w:rPr>
-        <w:t>u 3:</w:t>
+        <w:t>u</w:t>
+      </w:r>
+      <w:proofErr w:type="spellEnd"/>
+      <w:r>
+        <w:rPr>
+          <w:rFonts w:ascii="Times New Roman" w:eastAsia="Times New Roman" w:hAnsi="Times New Roman" w:cs="Times New Roman"/>
+          <w:sz w:val="24"/>
+          <w:szCs w:val="24"/>
+        </w:rPr>
+        <w:t xml:space="preserve"> 3:</w:t>
       </w:r>
       <w:r>
         <w:rPr>
@@ -416,13 +461,23 @@
           <w:szCs w:val="24"/>
         </w:rPr>
       </w:pPr>
-      <w:r>
-        <w:rPr>
-          <w:rFonts w:ascii="Times New Roman" w:eastAsia="Times New Roman" w:hAnsi="Times New Roman" w:cs="Times New Roman"/>
-          <w:sz w:val="24"/>
-          <w:szCs w:val="24"/>
-        </w:rPr>
-        <w:t>Câu 4 :</w:t>
+      <w:proofErr w:type="spellStart"/>
+      <w:r>
+        <w:rPr>
+          <w:rFonts w:ascii="Times New Roman" w:eastAsia="Times New Roman" w:hAnsi="Times New Roman" w:cs="Times New Roman"/>
+          <w:sz w:val="24"/>
+          <w:szCs w:val="24"/>
+        </w:rPr>
+        <w:t>Câu</w:t>
+      </w:r>
+      <w:proofErr w:type="spellEnd"/>
+      <w:r>
+        <w:rPr>
+          <w:rFonts w:ascii="Times New Roman" w:eastAsia="Times New Roman" w:hAnsi="Times New Roman" w:cs="Times New Roman"/>
+          <w:sz w:val="24"/>
+          <w:szCs w:val="24"/>
+        </w:rPr>
+        <w:t xml:space="preserve"> 4 :</w:t>
       </w:r>
       <w:r>
         <w:rPr>
@@ -557,13 +612,23 @@
           <w:szCs w:val="24"/>
         </w:rPr>
       </w:pPr>
-      <w:r>
-        <w:rPr>
-          <w:rFonts w:ascii="Times New Roman" w:eastAsia="Times New Roman" w:hAnsi="Times New Roman" w:cs="Times New Roman"/>
-          <w:sz w:val="24"/>
-          <w:szCs w:val="24"/>
-        </w:rPr>
-        <w:t>Cau 5:</w:t>
+      <w:proofErr w:type="spellStart"/>
+      <w:r>
+        <w:rPr>
+          <w:rFonts w:ascii="Times New Roman" w:eastAsia="Times New Roman" w:hAnsi="Times New Roman" w:cs="Times New Roman"/>
+          <w:sz w:val="24"/>
+          <w:szCs w:val="24"/>
+        </w:rPr>
+        <w:t>Cau</w:t>
+      </w:r>
+      <w:proofErr w:type="spellEnd"/>
+      <w:r>
+        <w:rPr>
+          <w:rFonts w:ascii="Times New Roman" w:eastAsia="Times New Roman" w:hAnsi="Times New Roman" w:cs="Times New Roman"/>
+          <w:sz w:val="24"/>
+          <w:szCs w:val="24"/>
+        </w:rPr>
+        <w:t xml:space="preserve"> 5:</w:t>
       </w:r>
       <w:r>
         <w:rPr>
@@ -705,14 +770,16 @@
           <w:szCs w:val="24"/>
         </w:rPr>
       </w:pPr>
-      <w:r>
-        <w:rPr>
-          <w:rFonts w:ascii="Times New Roman" w:eastAsia="Times New Roman" w:hAnsi="Times New Roman" w:cs="Times New Roman"/>
-          <w:sz w:val="24"/>
-          <w:szCs w:val="24"/>
-        </w:rPr>
-        <w:t xml:space="preserve">Câu </w:t>
-      </w:r>
+      <w:proofErr w:type="spellStart"/>
+      <w:r>
+        <w:rPr>
+          <w:rFonts w:ascii="Times New Roman" w:eastAsia="Times New Roman" w:hAnsi="Times New Roman" w:cs="Times New Roman"/>
+          <w:sz w:val="24"/>
+          <w:szCs w:val="24"/>
+        </w:rPr>
+        <w:t>Câu</w:t>
+      </w:r>
+      <w:proofErr w:type="spellEnd"/>
       <w:r>
         <w:rPr>
           <w:rFonts w:ascii="Times New Roman" w:eastAsia="Times New Roman" w:hAnsi="Times New Roman" w:cs="Times New Roman"/>
@@ -727,6 +794,14 @@
           <w:sz w:val="24"/>
           <w:szCs w:val="24"/>
         </w:rPr>
+        <w:t xml:space="preserve"> </w:t>
+      </w:r>
+      <w:r>
+        <w:rPr>
+          <w:rFonts w:ascii="Times New Roman" w:eastAsia="Times New Roman" w:hAnsi="Times New Roman" w:cs="Times New Roman"/>
+          <w:sz w:val="24"/>
+          <w:szCs w:val="24"/>
+        </w:rPr>
         <w:t>6:</w:t>
       </w:r>
       <w:r>
@@ -862,13 +937,23 @@
           <w:szCs w:val="24"/>
         </w:rPr>
       </w:pPr>
-      <w:r>
-        <w:rPr>
-          <w:rFonts w:ascii="Times New Roman" w:eastAsia="Times New Roman" w:hAnsi="Times New Roman" w:cs="Times New Roman"/>
-          <w:sz w:val="24"/>
-          <w:szCs w:val="24"/>
-        </w:rPr>
-        <w:t xml:space="preserve">Câu 7: </w:t>
+      <w:proofErr w:type="spellStart"/>
+      <w:r>
+        <w:rPr>
+          <w:rFonts w:ascii="Times New Roman" w:eastAsia="Times New Roman" w:hAnsi="Times New Roman" w:cs="Times New Roman"/>
+          <w:sz w:val="24"/>
+          <w:szCs w:val="24"/>
+        </w:rPr>
+        <w:t>Câu</w:t>
+      </w:r>
+      <w:proofErr w:type="spellEnd"/>
+      <w:r>
+        <w:rPr>
+          <w:rFonts w:ascii="Times New Roman" w:eastAsia="Times New Roman" w:hAnsi="Times New Roman" w:cs="Times New Roman"/>
+          <w:sz w:val="24"/>
+          <w:szCs w:val="24"/>
+        </w:rPr>
+        <w:t xml:space="preserve"> 7: </w:t>
       </w:r>
       <w:r>
         <w:rPr>
@@ -1004,6 +1089,7 @@
           <w:szCs w:val="24"/>
         </w:rPr>
       </w:pPr>
+      <w:proofErr w:type="spellStart"/>
       <w:r>
         <w:rPr>
           <w:rFonts w:ascii="Times New Roman" w:eastAsia="Times New Roman" w:hAnsi="Times New Roman" w:cs="Times New Roman"/>
@@ -1011,7 +1097,16 @@
           <w:szCs w:val="24"/>
         </w:rPr>
         <w:lastRenderedPageBreak/>
-        <w:t>Câu 8:</w:t>
+        <w:t>Câu</w:t>
+      </w:r>
+      <w:proofErr w:type="spellEnd"/>
+      <w:r>
+        <w:rPr>
+          <w:rFonts w:ascii="Times New Roman" w:eastAsia="Times New Roman" w:hAnsi="Times New Roman" w:cs="Times New Roman"/>
+          <w:sz w:val="24"/>
+          <w:szCs w:val="24"/>
+        </w:rPr>
+        <w:t xml:space="preserve"> 8:</w:t>
       </w:r>
       <w:r>
         <w:rPr>
@@ -1161,13 +1256,23 @@
           <w:szCs w:val="24"/>
         </w:rPr>
       </w:pPr>
-      <w:r>
-        <w:rPr>
-          <w:rFonts w:ascii="Times New Roman" w:eastAsia="Times New Roman" w:hAnsi="Times New Roman" w:cs="Times New Roman"/>
-          <w:sz w:val="24"/>
-          <w:szCs w:val="24"/>
-        </w:rPr>
-        <w:t>Câu 9 :</w:t>
+      <w:proofErr w:type="spellStart"/>
+      <w:r>
+        <w:rPr>
+          <w:rFonts w:ascii="Times New Roman" w:eastAsia="Times New Roman" w:hAnsi="Times New Roman" w:cs="Times New Roman"/>
+          <w:sz w:val="24"/>
+          <w:szCs w:val="24"/>
+        </w:rPr>
+        <w:t>Câu</w:t>
+      </w:r>
+      <w:proofErr w:type="spellEnd"/>
+      <w:r>
+        <w:rPr>
+          <w:rFonts w:ascii="Times New Roman" w:eastAsia="Times New Roman" w:hAnsi="Times New Roman" w:cs="Times New Roman"/>
+          <w:sz w:val="24"/>
+          <w:szCs w:val="24"/>
+        </w:rPr>
+        <w:t xml:space="preserve"> 9 :</w:t>
       </w:r>
       <w:r>
         <w:rPr>
@@ -1302,13 +1407,23 @@
           <w:szCs w:val="24"/>
         </w:rPr>
       </w:pPr>
-      <w:r>
-        <w:rPr>
-          <w:rFonts w:ascii="Times New Roman" w:eastAsia="Times New Roman" w:hAnsi="Times New Roman" w:cs="Times New Roman"/>
-          <w:sz w:val="24"/>
-          <w:szCs w:val="24"/>
-        </w:rPr>
-        <w:t xml:space="preserve">Câu 10: </w:t>
+      <w:proofErr w:type="spellStart"/>
+      <w:r>
+        <w:rPr>
+          <w:rFonts w:ascii="Times New Roman" w:eastAsia="Times New Roman" w:hAnsi="Times New Roman" w:cs="Times New Roman"/>
+          <w:sz w:val="24"/>
+          <w:szCs w:val="24"/>
+        </w:rPr>
+        <w:t>Câu</w:t>
+      </w:r>
+      <w:proofErr w:type="spellEnd"/>
+      <w:r>
+        <w:rPr>
+          <w:rFonts w:ascii="Times New Roman" w:eastAsia="Times New Roman" w:hAnsi="Times New Roman" w:cs="Times New Roman"/>
+          <w:sz w:val="24"/>
+          <w:szCs w:val="24"/>
+        </w:rPr>
+        <w:t xml:space="preserve"> 10: </w:t>
       </w:r>
       <w:r>
         <w:rPr>
@@ -1452,13 +1567,23 @@
           <w:szCs w:val="24"/>
         </w:rPr>
       </w:pPr>
-      <w:r>
-        <w:rPr>
-          <w:rFonts w:ascii="Times New Roman" w:eastAsia="Times New Roman" w:hAnsi="Times New Roman" w:cs="Times New Roman"/>
-          <w:sz w:val="24"/>
-          <w:szCs w:val="24"/>
-        </w:rPr>
-        <w:t xml:space="preserve">Câu 11: </w:t>
+      <w:proofErr w:type="spellStart"/>
+      <w:r>
+        <w:rPr>
+          <w:rFonts w:ascii="Times New Roman" w:eastAsia="Times New Roman" w:hAnsi="Times New Roman" w:cs="Times New Roman"/>
+          <w:sz w:val="24"/>
+          <w:szCs w:val="24"/>
+        </w:rPr>
+        <w:t>Câu</w:t>
+      </w:r>
+      <w:proofErr w:type="spellEnd"/>
+      <w:r>
+        <w:rPr>
+          <w:rFonts w:ascii="Times New Roman" w:eastAsia="Times New Roman" w:hAnsi="Times New Roman" w:cs="Times New Roman"/>
+          <w:sz w:val="24"/>
+          <w:szCs w:val="24"/>
+        </w:rPr>
+        <w:t xml:space="preserve"> 11: </w:t>
       </w:r>
       <w:r>
         <w:rPr>
@@ -1594,13 +1719,23 @@
         </w:rPr>
         <w:t xml:space="preserve"> </w:t>
       </w:r>
-      <w:r>
-        <w:rPr>
-          <w:rFonts w:ascii="Times New Roman" w:eastAsia="Times New Roman" w:hAnsi="Times New Roman" w:cs="Times New Roman"/>
-          <w:sz w:val="24"/>
-          <w:szCs w:val="24"/>
-        </w:rPr>
-        <w:t>Câu 12:</w:t>
+      <w:proofErr w:type="spellStart"/>
+      <w:r>
+        <w:rPr>
+          <w:rFonts w:ascii="Times New Roman" w:eastAsia="Times New Roman" w:hAnsi="Times New Roman" w:cs="Times New Roman"/>
+          <w:sz w:val="24"/>
+          <w:szCs w:val="24"/>
+        </w:rPr>
+        <w:t>Câu</w:t>
+      </w:r>
+      <w:proofErr w:type="spellEnd"/>
+      <w:r>
+        <w:rPr>
+          <w:rFonts w:ascii="Times New Roman" w:eastAsia="Times New Roman" w:hAnsi="Times New Roman" w:cs="Times New Roman"/>
+          <w:sz w:val="24"/>
+          <w:szCs w:val="24"/>
+        </w:rPr>
+        <w:t xml:space="preserve"> 12:</w:t>
       </w:r>
       <w:r>
         <w:rPr>
@@ -1653,8 +1788,18 @@
           <w:sz w:val="24"/>
           <w:szCs w:val="24"/>
         </w:rPr>
-        <w:t> A) Pressing Ctrl+Enter</w:t>
-      </w:r>
+        <w:t xml:space="preserve"> A) Pressing </w:t>
+      </w:r>
+      <w:proofErr w:type="spellStart"/>
+      <w:r>
+        <w:rPr>
+          <w:rFonts w:ascii="Times New Roman" w:eastAsia="Times New Roman" w:hAnsi="Times New Roman" w:cs="Times New Roman"/>
+          <w:sz w:val="24"/>
+          <w:szCs w:val="24"/>
+        </w:rPr>
+        <w:t>Ctrl+Enter</w:t>
+      </w:r>
+      <w:proofErr w:type="spellEnd"/>
     </w:p>
     <w:p>
       <w:pPr>
@@ -1672,8 +1817,18 @@
           <w:sz w:val="24"/>
           <w:szCs w:val="24"/>
         </w:rPr>
-        <w:t> B) Pressing Alt+Shift+Enter</w:t>
-      </w:r>
+        <w:t xml:space="preserve"> B) Pressing </w:t>
+      </w:r>
+      <w:proofErr w:type="spellStart"/>
+      <w:r>
+        <w:rPr>
+          <w:rFonts w:ascii="Times New Roman" w:eastAsia="Times New Roman" w:hAnsi="Times New Roman" w:cs="Times New Roman"/>
+          <w:sz w:val="24"/>
+          <w:szCs w:val="24"/>
+        </w:rPr>
+        <w:t>Alt+Shift+Enter</w:t>
+      </w:r>
+      <w:proofErr w:type="spellEnd"/>
     </w:p>
     <w:p>
       <w:pPr>
@@ -1724,13 +1879,23 @@
           <w:szCs w:val="24"/>
         </w:rPr>
       </w:pPr>
-      <w:r>
-        <w:rPr>
-          <w:rFonts w:ascii="Times New Roman" w:eastAsia="Times New Roman" w:hAnsi="Times New Roman" w:cs="Times New Roman"/>
-          <w:sz w:val="24"/>
-          <w:szCs w:val="24"/>
-        </w:rPr>
-        <w:t>Câu 13:</w:t>
+      <w:proofErr w:type="spellStart"/>
+      <w:r>
+        <w:rPr>
+          <w:rFonts w:ascii="Times New Roman" w:eastAsia="Times New Roman" w:hAnsi="Times New Roman" w:cs="Times New Roman"/>
+          <w:sz w:val="24"/>
+          <w:szCs w:val="24"/>
+        </w:rPr>
+        <w:t>Câu</w:t>
+      </w:r>
+      <w:proofErr w:type="spellEnd"/>
+      <w:r>
+        <w:rPr>
+          <w:rFonts w:ascii="Times New Roman" w:eastAsia="Times New Roman" w:hAnsi="Times New Roman" w:cs="Times New Roman"/>
+          <w:sz w:val="24"/>
+          <w:szCs w:val="24"/>
+        </w:rPr>
+        <w:t xml:space="preserve"> 13:</w:t>
       </w:r>
       <w:r>
         <w:rPr>
@@ -2148,7 +2313,25 @@
           <w:sz w:val="24"/>
           <w:szCs w:val="24"/>
         </w:rPr>
-        <w:t>3. Which option is not available in Insert Table Autofit behavior?</w:t>
+        <w:t xml:space="preserve">3. Which option is not available in Insert Table </w:t>
+      </w:r>
+      <w:proofErr w:type="spellStart"/>
+      <w:r>
+        <w:rPr>
+          <w:rFonts w:ascii="Times New Roman" w:eastAsia="Times New Roman" w:hAnsi="Times New Roman" w:cs="Times New Roman"/>
+          <w:sz w:val="24"/>
+          <w:szCs w:val="24"/>
+        </w:rPr>
+        <w:t>Autofit</w:t>
+      </w:r>
+      <w:proofErr w:type="spellEnd"/>
+      <w:r>
+        <w:rPr>
+          <w:rFonts w:ascii="Times New Roman" w:eastAsia="Times New Roman" w:hAnsi="Times New Roman" w:cs="Times New Roman"/>
+          <w:sz w:val="24"/>
+          <w:szCs w:val="24"/>
+        </w:rPr>
+        <w:t xml:space="preserve"> behavior?</w:t>
       </w:r>
     </w:p>
     <w:p>
@@ -2220,81 +2403,137 @@
           <w:sz w:val="24"/>
           <w:szCs w:val="24"/>
         </w:rPr>
-        <w:t> C) Autofit to Window</w:t>
-      </w:r>
-    </w:p>
-    <w:p>
-      <w:pPr>
-        <w:spacing w:after="0" w:line="240" w:lineRule="auto"/>
-        <w:rPr>
-          <w:rFonts w:ascii="Times New Roman" w:eastAsia="Times New Roman" w:hAnsi="Times New Roman" w:cs="Times New Roman"/>
-          <w:color w:val="FF0000"/>
-          <w:sz w:val="24"/>
-          <w:szCs w:val="24"/>
-        </w:rPr>
-      </w:pPr>
-      <w:r>
-        <w:rPr>
-          <w:rFonts w:ascii="Times New Roman" w:eastAsia="Times New Roman" w:hAnsi="Times New Roman" w:cs="Times New Roman"/>
-          <w:color w:val="FF0000"/>
-          <w:sz w:val="24"/>
-          <w:szCs w:val="24"/>
-        </w:rPr>
-        <w:t> D) Autofit to Column</w:t>
-      </w:r>
-    </w:p>
-    <w:p>
-      <w:pPr>
-        <w:spacing w:after="0" w:line="240" w:lineRule="auto"/>
-        <w:rPr>
-          <w:rFonts w:ascii="Times New Roman" w:eastAsia="Times New Roman" w:hAnsi="Times New Roman" w:cs="Times New Roman"/>
-          <w:sz w:val="24"/>
-          <w:szCs w:val="24"/>
-        </w:rPr>
-      </w:pPr>
-      <w:r>
-        <w:rPr>
-          <w:rFonts w:ascii="Times New Roman" w:eastAsia="Times New Roman" w:hAnsi="Times New Roman" w:cs="Times New Roman"/>
-          <w:sz w:val="24"/>
-          <w:szCs w:val="24"/>
-        </w:rPr>
-        <w:t> </w:t>
-      </w:r>
-    </w:p>
-    <w:p>
-      <w:pPr>
-        <w:spacing w:after="0" w:line="240" w:lineRule="auto"/>
-        <w:rPr>
-          <w:rFonts w:ascii="Times New Roman" w:eastAsia="Times New Roman" w:hAnsi="Times New Roman" w:cs="Times New Roman"/>
-          <w:sz w:val="24"/>
-          <w:szCs w:val="24"/>
-        </w:rPr>
-      </w:pPr>
-      <w:r>
-        <w:rPr>
-          <w:rFonts w:ascii="Times New Roman" w:eastAsia="Times New Roman" w:hAnsi="Times New Roman" w:cs="Times New Roman"/>
-          <w:sz w:val="24"/>
-          <w:szCs w:val="24"/>
-        </w:rPr>
-        <w:t> </w:t>
-      </w:r>
-    </w:p>
-    <w:p>
-      <w:pPr>
-        <w:spacing w:after="0" w:line="240" w:lineRule="auto"/>
-        <w:rPr>
-          <w:rFonts w:ascii="Times New Roman" w:eastAsia="Times New Roman" w:hAnsi="Times New Roman" w:cs="Times New Roman"/>
-          <w:sz w:val="24"/>
-          <w:szCs w:val="24"/>
-        </w:rPr>
-      </w:pPr>
-      <w:r>
-        <w:rPr>
-          <w:rFonts w:ascii="Times New Roman" w:eastAsia="Times New Roman" w:hAnsi="Times New Roman" w:cs="Times New Roman"/>
-          <w:sz w:val="24"/>
-          <w:szCs w:val="24"/>
-        </w:rPr>
-        <w:t>4. To autofit the width of column</w:t>
+        <w:t xml:space="preserve"> C) </w:t>
+      </w:r>
+      <w:proofErr w:type="spellStart"/>
+      <w:r>
+        <w:rPr>
+          <w:rFonts w:ascii="Times New Roman" w:eastAsia="Times New Roman" w:hAnsi="Times New Roman" w:cs="Times New Roman"/>
+          <w:sz w:val="24"/>
+          <w:szCs w:val="24"/>
+        </w:rPr>
+        <w:t>Autofit</w:t>
+      </w:r>
+      <w:proofErr w:type="spellEnd"/>
+      <w:r>
+        <w:rPr>
+          <w:rFonts w:ascii="Times New Roman" w:eastAsia="Times New Roman" w:hAnsi="Times New Roman" w:cs="Times New Roman"/>
+          <w:sz w:val="24"/>
+          <w:szCs w:val="24"/>
+        </w:rPr>
+        <w:t xml:space="preserve"> to Window</w:t>
+      </w:r>
+    </w:p>
+    <w:p>
+      <w:pPr>
+        <w:spacing w:after="0" w:line="240" w:lineRule="auto"/>
+        <w:rPr>
+          <w:rFonts w:ascii="Times New Roman" w:eastAsia="Times New Roman" w:hAnsi="Times New Roman" w:cs="Times New Roman"/>
+          <w:color w:val="FF0000"/>
+          <w:sz w:val="24"/>
+          <w:szCs w:val="24"/>
+        </w:rPr>
+      </w:pPr>
+      <w:r>
+        <w:rPr>
+          <w:rFonts w:ascii="Times New Roman" w:eastAsia="Times New Roman" w:hAnsi="Times New Roman" w:cs="Times New Roman"/>
+          <w:color w:val="FF0000"/>
+          <w:sz w:val="24"/>
+          <w:szCs w:val="24"/>
+        </w:rPr>
+        <w:t xml:space="preserve"> D) </w:t>
+      </w:r>
+      <w:proofErr w:type="spellStart"/>
+      <w:r>
+        <w:rPr>
+          <w:rFonts w:ascii="Times New Roman" w:eastAsia="Times New Roman" w:hAnsi="Times New Roman" w:cs="Times New Roman"/>
+          <w:color w:val="FF0000"/>
+          <w:sz w:val="24"/>
+          <w:szCs w:val="24"/>
+        </w:rPr>
+        <w:t>Autofit</w:t>
+      </w:r>
+      <w:proofErr w:type="spellEnd"/>
+      <w:r>
+        <w:rPr>
+          <w:rFonts w:ascii="Times New Roman" w:eastAsia="Times New Roman" w:hAnsi="Times New Roman" w:cs="Times New Roman"/>
+          <w:color w:val="FF0000"/>
+          <w:sz w:val="24"/>
+          <w:szCs w:val="24"/>
+        </w:rPr>
+        <w:t xml:space="preserve"> to Column</w:t>
+      </w:r>
+    </w:p>
+    <w:p>
+      <w:pPr>
+        <w:spacing w:after="0" w:line="240" w:lineRule="auto"/>
+        <w:rPr>
+          <w:rFonts w:ascii="Times New Roman" w:eastAsia="Times New Roman" w:hAnsi="Times New Roman" w:cs="Times New Roman"/>
+          <w:sz w:val="24"/>
+          <w:szCs w:val="24"/>
+        </w:rPr>
+      </w:pPr>
+      <w:r>
+        <w:rPr>
+          <w:rFonts w:ascii="Times New Roman" w:eastAsia="Times New Roman" w:hAnsi="Times New Roman" w:cs="Times New Roman"/>
+          <w:sz w:val="24"/>
+          <w:szCs w:val="24"/>
+        </w:rPr>
+        <w:t> </w:t>
+      </w:r>
+    </w:p>
+    <w:p>
+      <w:pPr>
+        <w:spacing w:after="0" w:line="240" w:lineRule="auto"/>
+        <w:rPr>
+          <w:rFonts w:ascii="Times New Roman" w:eastAsia="Times New Roman" w:hAnsi="Times New Roman" w:cs="Times New Roman"/>
+          <w:sz w:val="24"/>
+          <w:szCs w:val="24"/>
+        </w:rPr>
+      </w:pPr>
+      <w:r>
+        <w:rPr>
+          <w:rFonts w:ascii="Times New Roman" w:eastAsia="Times New Roman" w:hAnsi="Times New Roman" w:cs="Times New Roman"/>
+          <w:sz w:val="24"/>
+          <w:szCs w:val="24"/>
+        </w:rPr>
+        <w:t> </w:t>
+      </w:r>
+    </w:p>
+    <w:p>
+      <w:pPr>
+        <w:spacing w:after="0" w:line="240" w:lineRule="auto"/>
+        <w:rPr>
+          <w:rFonts w:ascii="Times New Roman" w:eastAsia="Times New Roman" w:hAnsi="Times New Roman" w:cs="Times New Roman"/>
+          <w:sz w:val="24"/>
+          <w:szCs w:val="24"/>
+        </w:rPr>
+      </w:pPr>
+      <w:r>
+        <w:rPr>
+          <w:rFonts w:ascii="Times New Roman" w:eastAsia="Times New Roman" w:hAnsi="Times New Roman" w:cs="Times New Roman"/>
+          <w:sz w:val="24"/>
+          <w:szCs w:val="24"/>
+        </w:rPr>
+        <w:t xml:space="preserve">4. To </w:t>
+      </w:r>
+      <w:proofErr w:type="spellStart"/>
+      <w:r>
+        <w:rPr>
+          <w:rFonts w:ascii="Times New Roman" w:eastAsia="Times New Roman" w:hAnsi="Times New Roman" w:cs="Times New Roman"/>
+          <w:sz w:val="24"/>
+          <w:szCs w:val="24"/>
+        </w:rPr>
+        <w:t>autofit</w:t>
+      </w:r>
+      <w:proofErr w:type="spellEnd"/>
+      <w:r>
+        <w:rPr>
+          <w:rFonts w:ascii="Times New Roman" w:eastAsia="Times New Roman" w:hAnsi="Times New Roman" w:cs="Times New Roman"/>
+          <w:sz w:val="24"/>
+          <w:szCs w:val="24"/>
+        </w:rPr>
+        <w:t xml:space="preserve"> the width of column</w:t>
       </w:r>
     </w:p>
     <w:p>
@@ -2398,7 +2637,2010 @@
       </w:r>
     </w:p>
     <w:p/>
+    <w:p>
+      <w:pPr>
+        <w:spacing w:after="0" w:line="240" w:lineRule="auto"/>
+        <w:rPr>
+          <w:rFonts w:ascii="Times New Roman" w:eastAsia="Times New Roman" w:hAnsi="Times New Roman" w:cs="Times New Roman"/>
+          <w:sz w:val="24"/>
+          <w:szCs w:val="24"/>
+        </w:rPr>
+      </w:pPr>
+      <w:r>
+        <w:rPr>
+          <w:rFonts w:ascii="Times New Roman" w:eastAsia="Times New Roman" w:hAnsi="Times New Roman" w:cs="Times New Roman"/>
+          <w:sz w:val="24"/>
+          <w:szCs w:val="24"/>
+        </w:rPr>
+        <w:t>1</w:t>
+      </w:r>
+      <w:r>
+        <w:rPr>
+          <w:rFonts w:ascii="Times New Roman" w:eastAsia="Times New Roman" w:hAnsi="Times New Roman" w:cs="Times New Roman"/>
+          <w:sz w:val="24"/>
+          <w:szCs w:val="24"/>
+        </w:rPr>
+        <w:t>. Which of the following can NOT be used to create parallel style column?</w:t>
+      </w:r>
+    </w:p>
+    <w:p>
+      <w:pPr>
+        <w:spacing w:after="0" w:line="240" w:lineRule="auto"/>
+        <w:rPr>
+          <w:rFonts w:ascii="Times New Roman" w:eastAsia="Times New Roman" w:hAnsi="Times New Roman" w:cs="Times New Roman"/>
+          <w:sz w:val="24"/>
+          <w:szCs w:val="24"/>
+        </w:rPr>
+      </w:pPr>
+      <w:r>
+        <w:rPr>
+          <w:rFonts w:ascii="Times New Roman" w:eastAsia="Times New Roman" w:hAnsi="Times New Roman" w:cs="Times New Roman"/>
+          <w:sz w:val="24"/>
+          <w:szCs w:val="24"/>
+        </w:rPr>
+        <w:t> </w:t>
+      </w:r>
+    </w:p>
+    <w:p>
+      <w:pPr>
+        <w:spacing w:after="0" w:line="240" w:lineRule="auto"/>
+        <w:rPr>
+          <w:rFonts w:ascii="Times New Roman" w:eastAsia="Times New Roman" w:hAnsi="Times New Roman" w:cs="Times New Roman"/>
+          <w:sz w:val="24"/>
+          <w:szCs w:val="24"/>
+        </w:rPr>
+      </w:pPr>
+      <w:r>
+        <w:rPr>
+          <w:rFonts w:ascii="Times New Roman" w:eastAsia="Times New Roman" w:hAnsi="Times New Roman" w:cs="Times New Roman"/>
+          <w:sz w:val="24"/>
+          <w:szCs w:val="24"/>
+        </w:rPr>
+        <w:t> A) Format Tabs</w:t>
+      </w:r>
+    </w:p>
+    <w:p>
+      <w:pPr>
+        <w:spacing w:after="0" w:line="240" w:lineRule="auto"/>
+        <w:rPr>
+          <w:rFonts w:ascii="Times New Roman" w:eastAsia="Times New Roman" w:hAnsi="Times New Roman" w:cs="Times New Roman"/>
+          <w:sz w:val="24"/>
+          <w:szCs w:val="24"/>
+        </w:rPr>
+      </w:pPr>
+      <w:r>
+        <w:rPr>
+          <w:rFonts w:ascii="Times New Roman" w:eastAsia="Times New Roman" w:hAnsi="Times New Roman" w:cs="Times New Roman"/>
+          <w:sz w:val="24"/>
+          <w:szCs w:val="24"/>
+        </w:rPr>
+        <w:t> B) Table Insert Table</w:t>
+      </w:r>
+    </w:p>
+    <w:p>
+      <w:pPr>
+        <w:spacing w:after="0" w:line="240" w:lineRule="auto"/>
+        <w:rPr>
+          <w:rFonts w:ascii="Times New Roman" w:eastAsia="Times New Roman" w:hAnsi="Times New Roman" w:cs="Times New Roman"/>
+          <w:sz w:val="24"/>
+          <w:szCs w:val="24"/>
+        </w:rPr>
+      </w:pPr>
+      <w:r>
+        <w:rPr>
+          <w:rFonts w:ascii="Times New Roman" w:eastAsia="Times New Roman" w:hAnsi="Times New Roman" w:cs="Times New Roman"/>
+          <w:sz w:val="24"/>
+          <w:szCs w:val="24"/>
+        </w:rPr>
+        <w:t> C) Insert Textbox</w:t>
+      </w:r>
+    </w:p>
+    <w:p>
+      <w:pPr>
+        <w:spacing w:after="0" w:line="240" w:lineRule="auto"/>
+        <w:rPr>
+          <w:rFonts w:ascii="Times New Roman" w:eastAsia="Times New Roman" w:hAnsi="Times New Roman" w:cs="Times New Roman"/>
+          <w:color w:val="FF0000"/>
+          <w:sz w:val="24"/>
+          <w:szCs w:val="24"/>
+        </w:rPr>
+      </w:pPr>
+      <w:r>
+        <w:rPr>
+          <w:rFonts w:ascii="Times New Roman" w:eastAsia="Times New Roman" w:hAnsi="Times New Roman" w:cs="Times New Roman"/>
+          <w:sz w:val="24"/>
+          <w:szCs w:val="24"/>
+        </w:rPr>
+        <w:t> </w:t>
+      </w:r>
+      <w:r>
+        <w:rPr>
+          <w:rFonts w:ascii="Times New Roman" w:eastAsia="Times New Roman" w:hAnsi="Times New Roman" w:cs="Times New Roman"/>
+          <w:color w:val="FF0000"/>
+          <w:sz w:val="24"/>
+          <w:szCs w:val="24"/>
+        </w:rPr>
+        <w:t>D) Format Columns</w:t>
+      </w:r>
+    </w:p>
+    <w:p>
+      <w:pPr>
+        <w:spacing w:after="0" w:line="240" w:lineRule="auto"/>
+        <w:rPr>
+          <w:rFonts w:ascii="Times New Roman" w:eastAsia="Times New Roman" w:hAnsi="Times New Roman" w:cs="Times New Roman"/>
+          <w:sz w:val="24"/>
+          <w:szCs w:val="24"/>
+        </w:rPr>
+      </w:pPr>
+      <w:r>
+        <w:rPr>
+          <w:rFonts w:ascii="Times New Roman" w:eastAsia="Times New Roman" w:hAnsi="Times New Roman" w:cs="Times New Roman"/>
+          <w:sz w:val="24"/>
+          <w:szCs w:val="24"/>
+        </w:rPr>
+        <w:t> </w:t>
+      </w:r>
+    </w:p>
+    <w:p>
+      <w:pPr>
+        <w:spacing w:after="0" w:line="240" w:lineRule="auto"/>
+        <w:rPr>
+          <w:rFonts w:ascii="Times New Roman" w:eastAsia="Times New Roman" w:hAnsi="Times New Roman" w:cs="Times New Roman"/>
+          <w:sz w:val="24"/>
+          <w:szCs w:val="24"/>
+        </w:rPr>
+      </w:pPr>
+      <w:r>
+        <w:rPr>
+          <w:rFonts w:ascii="Times New Roman" w:eastAsia="Times New Roman" w:hAnsi="Times New Roman" w:cs="Times New Roman"/>
+          <w:sz w:val="24"/>
+          <w:szCs w:val="24"/>
+        </w:rPr>
+        <w:t> </w:t>
+      </w:r>
+    </w:p>
+    <w:p>
+      <w:pPr>
+        <w:spacing w:after="0" w:line="240" w:lineRule="auto"/>
+        <w:rPr>
+          <w:rFonts w:ascii="Times New Roman" w:eastAsia="Times New Roman" w:hAnsi="Times New Roman" w:cs="Times New Roman"/>
+          <w:sz w:val="24"/>
+          <w:szCs w:val="24"/>
+        </w:rPr>
+      </w:pPr>
+      <w:r>
+        <w:rPr>
+          <w:rFonts w:ascii="Times New Roman" w:eastAsia="Times New Roman" w:hAnsi="Times New Roman" w:cs="Times New Roman"/>
+          <w:sz w:val="24"/>
+          <w:szCs w:val="24"/>
+        </w:rPr>
+        <w:t>2</w:t>
+      </w:r>
+      <w:r>
+        <w:rPr>
+          <w:rFonts w:ascii="Times New Roman" w:eastAsia="Times New Roman" w:hAnsi="Times New Roman" w:cs="Times New Roman"/>
+          <w:sz w:val="24"/>
+          <w:szCs w:val="24"/>
+        </w:rPr>
+        <w:t>. Which of the following is used to create newspaper style columns?</w:t>
+      </w:r>
+    </w:p>
+    <w:p>
+      <w:pPr>
+        <w:spacing w:after="0" w:line="240" w:lineRule="auto"/>
+        <w:rPr>
+          <w:rFonts w:ascii="Times New Roman" w:eastAsia="Times New Roman" w:hAnsi="Times New Roman" w:cs="Times New Roman"/>
+          <w:sz w:val="24"/>
+          <w:szCs w:val="24"/>
+        </w:rPr>
+      </w:pPr>
+      <w:r>
+        <w:rPr>
+          <w:rFonts w:ascii="Times New Roman" w:eastAsia="Times New Roman" w:hAnsi="Times New Roman" w:cs="Times New Roman"/>
+          <w:sz w:val="24"/>
+          <w:szCs w:val="24"/>
+        </w:rPr>
+        <w:t> </w:t>
+      </w:r>
+    </w:p>
+    <w:p>
+      <w:pPr>
+        <w:spacing w:after="0" w:line="240" w:lineRule="auto"/>
+        <w:rPr>
+          <w:rFonts w:ascii="Times New Roman" w:eastAsia="Times New Roman" w:hAnsi="Times New Roman" w:cs="Times New Roman"/>
+          <w:sz w:val="24"/>
+          <w:szCs w:val="24"/>
+        </w:rPr>
+      </w:pPr>
+      <w:r>
+        <w:rPr>
+          <w:rFonts w:ascii="Times New Roman" w:eastAsia="Times New Roman" w:hAnsi="Times New Roman" w:cs="Times New Roman"/>
+          <w:sz w:val="24"/>
+          <w:szCs w:val="24"/>
+        </w:rPr>
+        <w:t> A) Format Tabs</w:t>
+      </w:r>
+    </w:p>
+    <w:p>
+      <w:pPr>
+        <w:spacing w:after="0" w:line="240" w:lineRule="auto"/>
+        <w:rPr>
+          <w:rFonts w:ascii="Times New Roman" w:eastAsia="Times New Roman" w:hAnsi="Times New Roman" w:cs="Times New Roman"/>
+          <w:sz w:val="24"/>
+          <w:szCs w:val="24"/>
+        </w:rPr>
+      </w:pPr>
+      <w:r>
+        <w:rPr>
+          <w:rFonts w:ascii="Times New Roman" w:eastAsia="Times New Roman" w:hAnsi="Times New Roman" w:cs="Times New Roman"/>
+          <w:sz w:val="24"/>
+          <w:szCs w:val="24"/>
+        </w:rPr>
+        <w:t> B) Table Insert Table</w:t>
+      </w:r>
+    </w:p>
+    <w:p>
+      <w:pPr>
+        <w:spacing w:after="0" w:line="240" w:lineRule="auto"/>
+        <w:rPr>
+          <w:rFonts w:ascii="Times New Roman" w:eastAsia="Times New Roman" w:hAnsi="Times New Roman" w:cs="Times New Roman"/>
+          <w:sz w:val="24"/>
+          <w:szCs w:val="24"/>
+        </w:rPr>
+      </w:pPr>
+      <w:r>
+        <w:rPr>
+          <w:rFonts w:ascii="Times New Roman" w:eastAsia="Times New Roman" w:hAnsi="Times New Roman" w:cs="Times New Roman"/>
+          <w:sz w:val="24"/>
+          <w:szCs w:val="24"/>
+        </w:rPr>
+        <w:t> C) Insert Textbox</w:t>
+      </w:r>
+    </w:p>
+    <w:p>
+      <w:pPr>
+        <w:spacing w:after="0" w:line="240" w:lineRule="auto"/>
+        <w:rPr>
+          <w:rFonts w:ascii="Times New Roman" w:eastAsia="Times New Roman" w:hAnsi="Times New Roman" w:cs="Times New Roman"/>
+          <w:color w:val="FF0000"/>
+          <w:sz w:val="24"/>
+          <w:szCs w:val="24"/>
+        </w:rPr>
+      </w:pPr>
+      <w:r>
+        <w:rPr>
+          <w:rFonts w:ascii="Times New Roman" w:eastAsia="Times New Roman" w:hAnsi="Times New Roman" w:cs="Times New Roman"/>
+          <w:color w:val="FF0000"/>
+          <w:sz w:val="24"/>
+          <w:szCs w:val="24"/>
+        </w:rPr>
+        <w:t> D) Format Columns</w:t>
+      </w:r>
+    </w:p>
+    <w:p>
+      <w:pPr>
+        <w:spacing w:after="0" w:line="240" w:lineRule="auto"/>
+        <w:rPr>
+          <w:rFonts w:ascii="Times New Roman" w:eastAsia="Times New Roman" w:hAnsi="Times New Roman" w:cs="Times New Roman"/>
+          <w:color w:val="FF0000"/>
+          <w:sz w:val="24"/>
+          <w:szCs w:val="24"/>
+        </w:rPr>
+      </w:pPr>
+    </w:p>
+    <w:p>
+      <w:pPr>
+        <w:spacing w:after="0" w:line="240" w:lineRule="auto"/>
+        <w:rPr>
+          <w:rFonts w:ascii="Times New Roman" w:eastAsia="Times New Roman" w:hAnsi="Times New Roman" w:cs="Times New Roman"/>
+          <w:sz w:val="24"/>
+          <w:szCs w:val="24"/>
+        </w:rPr>
+      </w:pPr>
+      <w:r>
+        <w:rPr>
+          <w:rFonts w:ascii="Times New Roman" w:eastAsia="Times New Roman" w:hAnsi="Times New Roman" w:cs="Times New Roman"/>
+          <w:sz w:val="24"/>
+          <w:szCs w:val="24"/>
+        </w:rPr>
+        <w:t>3</w:t>
+      </w:r>
+      <w:r>
+        <w:rPr>
+          <w:rFonts w:ascii="Times New Roman" w:eastAsia="Times New Roman" w:hAnsi="Times New Roman" w:cs="Times New Roman"/>
+          <w:sz w:val="24"/>
+          <w:szCs w:val="24"/>
+        </w:rPr>
+        <w:t>. Columns dialog box can be opened from</w:t>
+      </w:r>
+    </w:p>
+    <w:p>
+      <w:pPr>
+        <w:spacing w:after="0" w:line="240" w:lineRule="auto"/>
+        <w:rPr>
+          <w:rFonts w:ascii="Times New Roman" w:eastAsia="Times New Roman" w:hAnsi="Times New Roman" w:cs="Times New Roman"/>
+          <w:sz w:val="24"/>
+          <w:szCs w:val="24"/>
+        </w:rPr>
+      </w:pPr>
+      <w:r>
+        <w:rPr>
+          <w:rFonts w:ascii="Times New Roman" w:eastAsia="Times New Roman" w:hAnsi="Times New Roman" w:cs="Times New Roman"/>
+          <w:sz w:val="24"/>
+          <w:szCs w:val="24"/>
+        </w:rPr>
+        <w:t> </w:t>
+      </w:r>
+    </w:p>
+    <w:p>
+      <w:pPr>
+        <w:spacing w:after="0" w:line="240" w:lineRule="auto"/>
+        <w:rPr>
+          <w:rFonts w:ascii="Times New Roman" w:eastAsia="Times New Roman" w:hAnsi="Times New Roman" w:cs="Times New Roman"/>
+          <w:sz w:val="24"/>
+          <w:szCs w:val="24"/>
+        </w:rPr>
+      </w:pPr>
+      <w:r>
+        <w:rPr>
+          <w:rFonts w:ascii="Times New Roman" w:eastAsia="Times New Roman" w:hAnsi="Times New Roman" w:cs="Times New Roman"/>
+          <w:sz w:val="24"/>
+          <w:szCs w:val="24"/>
+        </w:rPr>
+        <w:lastRenderedPageBreak/>
+        <w:t> A) Format menu Columns submenu</w:t>
+      </w:r>
+    </w:p>
+    <w:p>
+      <w:pPr>
+        <w:spacing w:after="0" w:line="240" w:lineRule="auto"/>
+        <w:rPr>
+          <w:rFonts w:ascii="Times New Roman" w:eastAsia="Times New Roman" w:hAnsi="Times New Roman" w:cs="Times New Roman"/>
+          <w:sz w:val="24"/>
+          <w:szCs w:val="24"/>
+        </w:rPr>
+      </w:pPr>
+      <w:r>
+        <w:rPr>
+          <w:rFonts w:ascii="Times New Roman" w:eastAsia="Times New Roman" w:hAnsi="Times New Roman" w:cs="Times New Roman"/>
+          <w:sz w:val="24"/>
+          <w:szCs w:val="24"/>
+        </w:rPr>
+        <w:t> B) Double click on column space in ruler</w:t>
+      </w:r>
+    </w:p>
+    <w:p>
+      <w:pPr>
+        <w:spacing w:after="0" w:line="240" w:lineRule="auto"/>
+        <w:rPr>
+          <w:rFonts w:ascii="Times New Roman" w:eastAsia="Times New Roman" w:hAnsi="Times New Roman" w:cs="Times New Roman"/>
+          <w:sz w:val="24"/>
+          <w:szCs w:val="24"/>
+        </w:rPr>
+      </w:pPr>
+      <w:r>
+        <w:rPr>
+          <w:rFonts w:ascii="Times New Roman" w:eastAsia="Times New Roman" w:hAnsi="Times New Roman" w:cs="Times New Roman"/>
+          <w:sz w:val="24"/>
+          <w:szCs w:val="24"/>
+        </w:rPr>
+        <w:t> C) Press Alt + O + C</w:t>
+      </w:r>
+    </w:p>
+    <w:p>
+      <w:pPr>
+        <w:spacing w:after="0" w:line="240" w:lineRule="auto"/>
+        <w:rPr>
+          <w:rFonts w:ascii="Times New Roman" w:eastAsia="Times New Roman" w:hAnsi="Times New Roman" w:cs="Times New Roman"/>
+          <w:color w:val="FF0000"/>
+          <w:sz w:val="24"/>
+          <w:szCs w:val="24"/>
+        </w:rPr>
+      </w:pPr>
+      <w:r>
+        <w:rPr>
+          <w:rFonts w:ascii="Times New Roman" w:eastAsia="Times New Roman" w:hAnsi="Times New Roman" w:cs="Times New Roman"/>
+          <w:sz w:val="24"/>
+          <w:szCs w:val="24"/>
+        </w:rPr>
+        <w:t> </w:t>
+      </w:r>
+      <w:r>
+        <w:rPr>
+          <w:rFonts w:ascii="Times New Roman" w:eastAsia="Times New Roman" w:hAnsi="Times New Roman" w:cs="Times New Roman"/>
+          <w:color w:val="FF0000"/>
+          <w:sz w:val="24"/>
+          <w:szCs w:val="24"/>
+        </w:rPr>
+        <w:t>D) All of above</w:t>
+      </w:r>
+    </w:p>
+    <w:p>
+      <w:pPr>
+        <w:spacing w:after="0" w:line="240" w:lineRule="auto"/>
+        <w:rPr>
+          <w:rFonts w:ascii="Times New Roman" w:eastAsia="Times New Roman" w:hAnsi="Times New Roman" w:cs="Times New Roman"/>
+          <w:color w:val="FF0000"/>
+          <w:sz w:val="24"/>
+          <w:szCs w:val="24"/>
+        </w:rPr>
+      </w:pPr>
+    </w:p>
+    <w:p>
+      <w:pPr>
+        <w:spacing w:after="0" w:line="240" w:lineRule="auto"/>
+        <w:rPr>
+          <w:rFonts w:ascii="Times New Roman" w:eastAsia="Times New Roman" w:hAnsi="Times New Roman" w:cs="Times New Roman"/>
+          <w:sz w:val="24"/>
+          <w:szCs w:val="24"/>
+        </w:rPr>
+      </w:pPr>
+      <w:r>
+        <w:rPr>
+          <w:rFonts w:ascii="Times New Roman" w:eastAsia="Times New Roman" w:hAnsi="Times New Roman" w:cs="Times New Roman"/>
+          <w:sz w:val="24"/>
+          <w:szCs w:val="24"/>
+        </w:rPr>
+        <w:t>4</w:t>
+      </w:r>
+      <w:r>
+        <w:rPr>
+          <w:rFonts w:ascii="Times New Roman" w:eastAsia="Times New Roman" w:hAnsi="Times New Roman" w:cs="Times New Roman"/>
+          <w:sz w:val="24"/>
+          <w:szCs w:val="24"/>
+        </w:rPr>
+        <w:t>. You can jump to the next column by</w:t>
+      </w:r>
+    </w:p>
+    <w:p>
+      <w:pPr>
+        <w:spacing w:after="0" w:line="240" w:lineRule="auto"/>
+        <w:rPr>
+          <w:rFonts w:ascii="Times New Roman" w:eastAsia="Times New Roman" w:hAnsi="Times New Roman" w:cs="Times New Roman"/>
+          <w:sz w:val="24"/>
+          <w:szCs w:val="24"/>
+        </w:rPr>
+      </w:pPr>
+      <w:r>
+        <w:rPr>
+          <w:rFonts w:ascii="Times New Roman" w:eastAsia="Times New Roman" w:hAnsi="Times New Roman" w:cs="Times New Roman"/>
+          <w:sz w:val="24"/>
+          <w:szCs w:val="24"/>
+        </w:rPr>
+        <w:t> </w:t>
+      </w:r>
+    </w:p>
+    <w:p>
+      <w:pPr>
+        <w:spacing w:after="0" w:line="240" w:lineRule="auto"/>
+        <w:rPr>
+          <w:rFonts w:ascii="Times New Roman" w:eastAsia="Times New Roman" w:hAnsi="Times New Roman" w:cs="Times New Roman"/>
+          <w:sz w:val="24"/>
+          <w:szCs w:val="24"/>
+        </w:rPr>
+      </w:pPr>
+      <w:r>
+        <w:rPr>
+          <w:rFonts w:ascii="Times New Roman" w:eastAsia="Times New Roman" w:hAnsi="Times New Roman" w:cs="Times New Roman"/>
+          <w:sz w:val="24"/>
+          <w:szCs w:val="24"/>
+        </w:rPr>
+        <w:t> A) Clicking with your mouse on the next column</w:t>
+      </w:r>
+    </w:p>
+    <w:p>
+      <w:pPr>
+        <w:spacing w:after="0" w:line="240" w:lineRule="auto"/>
+        <w:rPr>
+          <w:rFonts w:ascii="Times New Roman" w:eastAsia="Times New Roman" w:hAnsi="Times New Roman" w:cs="Times New Roman"/>
+          <w:sz w:val="24"/>
+          <w:szCs w:val="24"/>
+        </w:rPr>
+      </w:pPr>
+      <w:r>
+        <w:rPr>
+          <w:rFonts w:ascii="Times New Roman" w:eastAsia="Times New Roman" w:hAnsi="Times New Roman" w:cs="Times New Roman"/>
+          <w:sz w:val="24"/>
+          <w:szCs w:val="24"/>
+        </w:rPr>
+        <w:t> B) Press Alt + Down-arrow</w:t>
+      </w:r>
+    </w:p>
+    <w:p>
+      <w:pPr>
+        <w:spacing w:after="0" w:line="240" w:lineRule="auto"/>
+        <w:rPr>
+          <w:rFonts w:ascii="Times New Roman" w:eastAsia="Times New Roman" w:hAnsi="Times New Roman" w:cs="Times New Roman"/>
+          <w:color w:val="FF0000"/>
+          <w:sz w:val="24"/>
+          <w:szCs w:val="24"/>
+        </w:rPr>
+      </w:pPr>
+      <w:r>
+        <w:rPr>
+          <w:rFonts w:ascii="Times New Roman" w:eastAsia="Times New Roman" w:hAnsi="Times New Roman" w:cs="Times New Roman"/>
+          <w:color w:val="FF0000"/>
+          <w:sz w:val="24"/>
+          <w:szCs w:val="24"/>
+        </w:rPr>
+        <w:t> C) Both of above</w:t>
+      </w:r>
+    </w:p>
+    <w:p>
+      <w:pPr>
+        <w:spacing w:after="0" w:line="240" w:lineRule="auto"/>
+        <w:rPr>
+          <w:rFonts w:ascii="Times New Roman" w:eastAsia="Times New Roman" w:hAnsi="Times New Roman" w:cs="Times New Roman"/>
+          <w:sz w:val="24"/>
+          <w:szCs w:val="24"/>
+        </w:rPr>
+      </w:pPr>
+      <w:r>
+        <w:rPr>
+          <w:rFonts w:ascii="Times New Roman" w:eastAsia="Times New Roman" w:hAnsi="Times New Roman" w:cs="Times New Roman"/>
+          <w:sz w:val="24"/>
+          <w:szCs w:val="24"/>
+        </w:rPr>
+        <w:t> D) None of Above</w:t>
+      </w:r>
+    </w:p>
+    <w:p>
+      <w:pPr>
+        <w:spacing w:after="0" w:line="240" w:lineRule="auto"/>
+        <w:rPr>
+          <w:rFonts w:ascii="Times New Roman" w:eastAsia="Times New Roman" w:hAnsi="Times New Roman" w:cs="Times New Roman"/>
+          <w:sz w:val="24"/>
+          <w:szCs w:val="24"/>
+        </w:rPr>
+      </w:pPr>
+      <w:r>
+        <w:rPr>
+          <w:rFonts w:ascii="Times New Roman" w:eastAsia="Times New Roman" w:hAnsi="Times New Roman" w:cs="Times New Roman"/>
+          <w:sz w:val="24"/>
+          <w:szCs w:val="24"/>
+        </w:rPr>
+        <w:t> </w:t>
+      </w:r>
+    </w:p>
+    <w:p>
+      <w:pPr>
+        <w:spacing w:after="0" w:line="240" w:lineRule="auto"/>
+        <w:rPr>
+          <w:rFonts w:ascii="Times New Roman" w:eastAsia="Times New Roman" w:hAnsi="Times New Roman" w:cs="Times New Roman"/>
+          <w:sz w:val="24"/>
+          <w:szCs w:val="24"/>
+        </w:rPr>
+      </w:pPr>
+      <w:r>
+        <w:rPr>
+          <w:rFonts w:ascii="Times New Roman" w:eastAsia="Times New Roman" w:hAnsi="Times New Roman" w:cs="Times New Roman"/>
+          <w:sz w:val="24"/>
+          <w:szCs w:val="24"/>
+        </w:rPr>
+        <w:t> </w:t>
+      </w:r>
+    </w:p>
+    <w:p>
+      <w:pPr>
+        <w:spacing w:after="0" w:line="240" w:lineRule="auto"/>
+        <w:rPr>
+          <w:rFonts w:ascii="Times New Roman" w:eastAsia="Times New Roman" w:hAnsi="Times New Roman" w:cs="Times New Roman"/>
+          <w:sz w:val="24"/>
+          <w:szCs w:val="24"/>
+        </w:rPr>
+      </w:pPr>
+      <w:r>
+        <w:rPr>
+          <w:rFonts w:ascii="Times New Roman" w:eastAsia="Times New Roman" w:hAnsi="Times New Roman" w:cs="Times New Roman"/>
+          <w:sz w:val="24"/>
+          <w:szCs w:val="24"/>
+        </w:rPr>
+        <w:t>5</w:t>
+      </w:r>
+      <w:r>
+        <w:rPr>
+          <w:rFonts w:ascii="Times New Roman" w:eastAsia="Times New Roman" w:hAnsi="Times New Roman" w:cs="Times New Roman"/>
+          <w:sz w:val="24"/>
+          <w:szCs w:val="24"/>
+        </w:rPr>
+        <w:t>. How can you break the current column and start a new column immediately?</w:t>
+      </w:r>
+    </w:p>
+    <w:p>
+      <w:pPr>
+        <w:spacing w:after="0" w:line="240" w:lineRule="auto"/>
+        <w:rPr>
+          <w:rFonts w:ascii="Times New Roman" w:eastAsia="Times New Roman" w:hAnsi="Times New Roman" w:cs="Times New Roman"/>
+          <w:sz w:val="24"/>
+          <w:szCs w:val="24"/>
+        </w:rPr>
+      </w:pPr>
+      <w:r>
+        <w:rPr>
+          <w:rFonts w:ascii="Times New Roman" w:eastAsia="Times New Roman" w:hAnsi="Times New Roman" w:cs="Times New Roman"/>
+          <w:sz w:val="24"/>
+          <w:szCs w:val="24"/>
+        </w:rPr>
+        <w:t> </w:t>
+      </w:r>
+    </w:p>
+    <w:p>
+      <w:pPr>
+        <w:spacing w:after="0" w:line="240" w:lineRule="auto"/>
+        <w:rPr>
+          <w:rFonts w:ascii="Times New Roman" w:eastAsia="Times New Roman" w:hAnsi="Times New Roman" w:cs="Times New Roman"/>
+          <w:sz w:val="24"/>
+          <w:szCs w:val="24"/>
+        </w:rPr>
+      </w:pPr>
+      <w:r>
+        <w:rPr>
+          <w:rFonts w:ascii="Times New Roman" w:eastAsia="Times New Roman" w:hAnsi="Times New Roman" w:cs="Times New Roman"/>
+          <w:sz w:val="24"/>
+          <w:szCs w:val="24"/>
+        </w:rPr>
+        <w:t> </w:t>
+      </w:r>
+      <w:r>
+        <w:rPr>
+          <w:rFonts w:ascii="Times New Roman" w:eastAsia="Times New Roman" w:hAnsi="Times New Roman" w:cs="Times New Roman"/>
+          <w:color w:val="FF0000"/>
+          <w:sz w:val="24"/>
+          <w:szCs w:val="24"/>
+        </w:rPr>
+        <w:t>A) Press Ctrl + Shift + Enter</w:t>
+      </w:r>
+    </w:p>
+    <w:p>
+      <w:pPr>
+        <w:spacing w:after="0" w:line="240" w:lineRule="auto"/>
+        <w:rPr>
+          <w:rFonts w:ascii="Times New Roman" w:eastAsia="Times New Roman" w:hAnsi="Times New Roman" w:cs="Times New Roman"/>
+          <w:sz w:val="24"/>
+          <w:szCs w:val="24"/>
+        </w:rPr>
+      </w:pPr>
+      <w:r>
+        <w:rPr>
+          <w:rFonts w:ascii="Times New Roman" w:eastAsia="Times New Roman" w:hAnsi="Times New Roman" w:cs="Times New Roman"/>
+          <w:sz w:val="24"/>
+          <w:szCs w:val="24"/>
+        </w:rPr>
+        <w:t> B) Press Alt + Enter</w:t>
+      </w:r>
+    </w:p>
+    <w:p>
+      <w:pPr>
+        <w:spacing w:after="0" w:line="240" w:lineRule="auto"/>
+        <w:rPr>
+          <w:rFonts w:ascii="Times New Roman" w:eastAsia="Times New Roman" w:hAnsi="Times New Roman" w:cs="Times New Roman"/>
+          <w:sz w:val="24"/>
+          <w:szCs w:val="24"/>
+        </w:rPr>
+      </w:pPr>
+      <w:r>
+        <w:rPr>
+          <w:rFonts w:ascii="Times New Roman" w:eastAsia="Times New Roman" w:hAnsi="Times New Roman" w:cs="Times New Roman"/>
+          <w:sz w:val="24"/>
+          <w:szCs w:val="24"/>
+        </w:rPr>
+        <w:t> C) Press Ctrl + Enter</w:t>
+      </w:r>
+    </w:p>
+    <w:p>
+      <w:pPr>
+        <w:spacing w:after="0" w:line="240" w:lineRule="auto"/>
+        <w:rPr>
+          <w:rFonts w:ascii="Times New Roman" w:eastAsia="Times New Roman" w:hAnsi="Times New Roman" w:cs="Times New Roman"/>
+          <w:sz w:val="24"/>
+          <w:szCs w:val="24"/>
+        </w:rPr>
+      </w:pPr>
+      <w:r>
+        <w:rPr>
+          <w:rFonts w:ascii="Times New Roman" w:eastAsia="Times New Roman" w:hAnsi="Times New Roman" w:cs="Times New Roman"/>
+          <w:sz w:val="24"/>
+          <w:szCs w:val="24"/>
+        </w:rPr>
+        <w:t> D) Press Alt + Shift + Enter</w:t>
+      </w:r>
+    </w:p>
+    <w:p>
+      <w:pPr>
+        <w:spacing w:after="0" w:line="240" w:lineRule="auto"/>
+        <w:rPr>
+          <w:rFonts w:ascii="Times New Roman" w:eastAsia="Times New Roman" w:hAnsi="Times New Roman" w:cs="Times New Roman"/>
+          <w:sz w:val="24"/>
+          <w:szCs w:val="24"/>
+        </w:rPr>
+      </w:pPr>
+      <w:r>
+        <w:rPr>
+          <w:rFonts w:ascii="Times New Roman" w:eastAsia="Times New Roman" w:hAnsi="Times New Roman" w:cs="Times New Roman"/>
+          <w:sz w:val="24"/>
+          <w:szCs w:val="24"/>
+        </w:rPr>
+        <w:t> </w:t>
+      </w:r>
+    </w:p>
+    <w:p>
+      <w:pPr>
+        <w:spacing w:after="0" w:line="240" w:lineRule="auto"/>
+        <w:rPr>
+          <w:rFonts w:ascii="Times New Roman" w:eastAsia="Times New Roman" w:hAnsi="Times New Roman" w:cs="Times New Roman"/>
+          <w:sz w:val="24"/>
+          <w:szCs w:val="24"/>
+        </w:rPr>
+      </w:pPr>
+      <w:r>
+        <w:rPr>
+          <w:rFonts w:ascii="Times New Roman" w:eastAsia="Times New Roman" w:hAnsi="Times New Roman" w:cs="Times New Roman"/>
+          <w:sz w:val="24"/>
+          <w:szCs w:val="24"/>
+        </w:rPr>
+        <w:t> </w:t>
+      </w:r>
+    </w:p>
+    <w:p>
+      <w:pPr>
+        <w:spacing w:after="0" w:line="240" w:lineRule="auto"/>
+        <w:rPr>
+          <w:rFonts w:ascii="Times New Roman" w:eastAsia="Times New Roman" w:hAnsi="Times New Roman" w:cs="Times New Roman"/>
+          <w:sz w:val="24"/>
+          <w:szCs w:val="24"/>
+        </w:rPr>
+      </w:pPr>
+      <w:r>
+        <w:rPr>
+          <w:rFonts w:ascii="Times New Roman" w:eastAsia="Times New Roman" w:hAnsi="Times New Roman" w:cs="Times New Roman"/>
+          <w:sz w:val="24"/>
+          <w:szCs w:val="24"/>
+        </w:rPr>
+        <w:t>6</w:t>
+      </w:r>
+      <w:r>
+        <w:rPr>
+          <w:rFonts w:ascii="Times New Roman" w:eastAsia="Times New Roman" w:hAnsi="Times New Roman" w:cs="Times New Roman"/>
+          <w:sz w:val="24"/>
+          <w:szCs w:val="24"/>
+        </w:rPr>
+        <w:t>. What is the smallest width of a column?</w:t>
+      </w:r>
+    </w:p>
+    <w:p>
+      <w:pPr>
+        <w:spacing w:after="0" w:line="240" w:lineRule="auto"/>
+        <w:rPr>
+          <w:rFonts w:ascii="Times New Roman" w:eastAsia="Times New Roman" w:hAnsi="Times New Roman" w:cs="Times New Roman"/>
+          <w:sz w:val="24"/>
+          <w:szCs w:val="24"/>
+        </w:rPr>
+      </w:pPr>
+      <w:r>
+        <w:rPr>
+          <w:rFonts w:ascii="Times New Roman" w:eastAsia="Times New Roman" w:hAnsi="Times New Roman" w:cs="Times New Roman"/>
+          <w:sz w:val="24"/>
+          <w:szCs w:val="24"/>
+        </w:rPr>
+        <w:t> </w:t>
+      </w:r>
+    </w:p>
+    <w:p>
+      <w:pPr>
+        <w:spacing w:after="0" w:line="240" w:lineRule="auto"/>
+        <w:rPr>
+          <w:rFonts w:ascii="Times New Roman" w:eastAsia="Times New Roman" w:hAnsi="Times New Roman" w:cs="Times New Roman"/>
+          <w:sz w:val="24"/>
+          <w:szCs w:val="24"/>
+        </w:rPr>
+      </w:pPr>
+      <w:r>
+        <w:rPr>
+          <w:rFonts w:ascii="Times New Roman" w:eastAsia="Times New Roman" w:hAnsi="Times New Roman" w:cs="Times New Roman"/>
+          <w:sz w:val="24"/>
+          <w:szCs w:val="24"/>
+        </w:rPr>
+        <w:t> A) 0"</w:t>
+      </w:r>
+    </w:p>
+    <w:p>
+      <w:pPr>
+        <w:spacing w:after="0" w:line="240" w:lineRule="auto"/>
+        <w:rPr>
+          <w:rFonts w:ascii="Times New Roman" w:eastAsia="Times New Roman" w:hAnsi="Times New Roman" w:cs="Times New Roman"/>
+          <w:color w:val="FF0000"/>
+          <w:sz w:val="24"/>
+          <w:szCs w:val="24"/>
+        </w:rPr>
+      </w:pPr>
+      <w:r>
+        <w:rPr>
+          <w:rFonts w:ascii="Times New Roman" w:eastAsia="Times New Roman" w:hAnsi="Times New Roman" w:cs="Times New Roman"/>
+          <w:sz w:val="24"/>
+          <w:szCs w:val="24"/>
+        </w:rPr>
+        <w:t> </w:t>
+      </w:r>
+      <w:r>
+        <w:rPr>
+          <w:rFonts w:ascii="Times New Roman" w:eastAsia="Times New Roman" w:hAnsi="Times New Roman" w:cs="Times New Roman"/>
+          <w:color w:val="FF0000"/>
+          <w:sz w:val="24"/>
+          <w:szCs w:val="24"/>
+        </w:rPr>
+        <w:t>B) 0.5"</w:t>
+      </w:r>
+    </w:p>
+    <w:p>
+      <w:pPr>
+        <w:spacing w:after="0" w:line="240" w:lineRule="auto"/>
+        <w:rPr>
+          <w:rFonts w:ascii="Times New Roman" w:eastAsia="Times New Roman" w:hAnsi="Times New Roman" w:cs="Times New Roman"/>
+          <w:sz w:val="24"/>
+          <w:szCs w:val="24"/>
+        </w:rPr>
+      </w:pPr>
+      <w:r>
+        <w:rPr>
+          <w:rFonts w:ascii="Times New Roman" w:eastAsia="Times New Roman" w:hAnsi="Times New Roman" w:cs="Times New Roman"/>
+          <w:sz w:val="24"/>
+          <w:szCs w:val="24"/>
+        </w:rPr>
+        <w:t> C) 1"</w:t>
+      </w:r>
+    </w:p>
+    <w:p>
+      <w:pPr>
+        <w:spacing w:after="0" w:line="240" w:lineRule="auto"/>
+        <w:rPr>
+          <w:rFonts w:ascii="Times New Roman" w:eastAsia="Times New Roman" w:hAnsi="Times New Roman" w:cs="Times New Roman"/>
+          <w:sz w:val="24"/>
+          <w:szCs w:val="24"/>
+        </w:rPr>
+      </w:pPr>
+      <w:r>
+        <w:rPr>
+          <w:rFonts w:ascii="Times New Roman" w:eastAsia="Times New Roman" w:hAnsi="Times New Roman" w:cs="Times New Roman"/>
+          <w:sz w:val="24"/>
+          <w:szCs w:val="24"/>
+        </w:rPr>
+        <w:t> D) 1.5"</w:t>
+      </w:r>
+    </w:p>
+    <w:p>
+      <w:pPr>
+        <w:spacing w:after="0" w:line="240" w:lineRule="auto"/>
+        <w:rPr>
+          <w:rFonts w:ascii="Times New Roman" w:eastAsia="Times New Roman" w:hAnsi="Times New Roman" w:cs="Times New Roman"/>
+          <w:sz w:val="24"/>
+          <w:szCs w:val="24"/>
+        </w:rPr>
+      </w:pPr>
+      <w:r>
+        <w:rPr>
+          <w:rFonts w:ascii="Times New Roman" w:eastAsia="Times New Roman" w:hAnsi="Times New Roman" w:cs="Times New Roman"/>
+          <w:sz w:val="24"/>
+          <w:szCs w:val="24"/>
+        </w:rPr>
+        <w:t> </w:t>
+      </w:r>
+    </w:p>
+    <w:p>
+      <w:pPr>
+        <w:spacing w:after="0" w:line="240" w:lineRule="auto"/>
+        <w:rPr>
+          <w:rFonts w:ascii="Times New Roman" w:eastAsia="Times New Roman" w:hAnsi="Times New Roman" w:cs="Times New Roman"/>
+          <w:sz w:val="24"/>
+          <w:szCs w:val="24"/>
+        </w:rPr>
+      </w:pPr>
+      <w:r>
+        <w:rPr>
+          <w:rFonts w:ascii="Times New Roman" w:eastAsia="Times New Roman" w:hAnsi="Times New Roman" w:cs="Times New Roman"/>
+          <w:sz w:val="24"/>
+          <w:szCs w:val="24"/>
+        </w:rPr>
+        <w:t> </w:t>
+      </w:r>
+    </w:p>
+    <w:p>
+      <w:pPr>
+        <w:spacing w:after="0" w:line="240" w:lineRule="auto"/>
+        <w:rPr>
+          <w:rFonts w:ascii="Times New Roman" w:eastAsia="Times New Roman" w:hAnsi="Times New Roman" w:cs="Times New Roman"/>
+          <w:sz w:val="24"/>
+          <w:szCs w:val="24"/>
+        </w:rPr>
+      </w:pPr>
+      <w:r>
+        <w:rPr>
+          <w:rFonts w:ascii="Times New Roman" w:eastAsia="Times New Roman" w:hAnsi="Times New Roman" w:cs="Times New Roman"/>
+          <w:sz w:val="24"/>
+          <w:szCs w:val="24"/>
+        </w:rPr>
+        <w:t>7</w:t>
+      </w:r>
+      <w:r>
+        <w:rPr>
+          <w:rFonts w:ascii="Times New Roman" w:eastAsia="Times New Roman" w:hAnsi="Times New Roman" w:cs="Times New Roman"/>
+          <w:sz w:val="24"/>
+          <w:szCs w:val="24"/>
+        </w:rPr>
+        <w:t>. If the number of columns is selected 1 and the line between check box is marked, where is the line drawn?</w:t>
+      </w:r>
+    </w:p>
+    <w:p>
+      <w:pPr>
+        <w:spacing w:after="0" w:line="240" w:lineRule="auto"/>
+        <w:rPr>
+          <w:rFonts w:ascii="Times New Roman" w:eastAsia="Times New Roman" w:hAnsi="Times New Roman" w:cs="Times New Roman"/>
+          <w:sz w:val="24"/>
+          <w:szCs w:val="24"/>
+        </w:rPr>
+      </w:pPr>
+      <w:r>
+        <w:rPr>
+          <w:rFonts w:ascii="Times New Roman" w:eastAsia="Times New Roman" w:hAnsi="Times New Roman" w:cs="Times New Roman"/>
+          <w:sz w:val="24"/>
+          <w:szCs w:val="24"/>
+        </w:rPr>
+        <w:t> </w:t>
+      </w:r>
+    </w:p>
+    <w:p>
+      <w:pPr>
+        <w:spacing w:after="0" w:line="240" w:lineRule="auto"/>
+        <w:rPr>
+          <w:rFonts w:ascii="Times New Roman" w:eastAsia="Times New Roman" w:hAnsi="Times New Roman" w:cs="Times New Roman"/>
+          <w:sz w:val="24"/>
+          <w:szCs w:val="24"/>
+        </w:rPr>
+      </w:pPr>
+      <w:r>
+        <w:rPr>
+          <w:rFonts w:ascii="Times New Roman" w:eastAsia="Times New Roman" w:hAnsi="Times New Roman" w:cs="Times New Roman"/>
+          <w:sz w:val="24"/>
+          <w:szCs w:val="24"/>
+        </w:rPr>
+        <w:t> A) in the left margin</w:t>
+      </w:r>
+    </w:p>
+    <w:p>
+      <w:pPr>
+        <w:spacing w:after="0" w:line="240" w:lineRule="auto"/>
+        <w:rPr>
+          <w:rFonts w:ascii="Times New Roman" w:eastAsia="Times New Roman" w:hAnsi="Times New Roman" w:cs="Times New Roman"/>
+          <w:sz w:val="24"/>
+          <w:szCs w:val="24"/>
+        </w:rPr>
+      </w:pPr>
+      <w:r>
+        <w:rPr>
+          <w:rFonts w:ascii="Times New Roman" w:eastAsia="Times New Roman" w:hAnsi="Times New Roman" w:cs="Times New Roman"/>
+          <w:sz w:val="24"/>
+          <w:szCs w:val="24"/>
+        </w:rPr>
+        <w:t> </w:t>
+      </w:r>
+      <w:r>
+        <w:rPr>
+          <w:rFonts w:ascii="Times New Roman" w:eastAsia="Times New Roman" w:hAnsi="Times New Roman" w:cs="Times New Roman"/>
+          <w:sz w:val="24"/>
+          <w:szCs w:val="24"/>
+        </w:rPr>
+        <w:t>B) in the right margin</w:t>
+      </w:r>
+    </w:p>
+    <w:p>
+      <w:pPr>
+        <w:spacing w:after="0" w:line="240" w:lineRule="auto"/>
+        <w:rPr>
+          <w:rFonts w:ascii="Times New Roman" w:eastAsia="Times New Roman" w:hAnsi="Times New Roman" w:cs="Times New Roman"/>
+          <w:sz w:val="24"/>
+          <w:szCs w:val="24"/>
+        </w:rPr>
+      </w:pPr>
+      <w:r>
+        <w:rPr>
+          <w:rFonts w:ascii="Times New Roman" w:eastAsia="Times New Roman" w:hAnsi="Times New Roman" w:cs="Times New Roman"/>
+          <w:sz w:val="24"/>
+          <w:szCs w:val="24"/>
+        </w:rPr>
+        <w:t> C) both in left and right margin</w:t>
+      </w:r>
+    </w:p>
+    <w:p>
+      <w:pPr>
+        <w:spacing w:after="0" w:line="240" w:lineRule="auto"/>
+        <w:rPr>
+          <w:rFonts w:ascii="Times New Roman" w:eastAsia="Times New Roman" w:hAnsi="Times New Roman" w:cs="Times New Roman"/>
+          <w:color w:val="FF0000"/>
+          <w:sz w:val="24"/>
+          <w:szCs w:val="24"/>
+        </w:rPr>
+      </w:pPr>
+      <w:r>
+        <w:rPr>
+          <w:rFonts w:ascii="Times New Roman" w:eastAsia="Times New Roman" w:hAnsi="Times New Roman" w:cs="Times New Roman"/>
+          <w:sz w:val="24"/>
+          <w:szCs w:val="24"/>
+        </w:rPr>
+        <w:t> </w:t>
+      </w:r>
+      <w:r>
+        <w:rPr>
+          <w:rFonts w:ascii="Times New Roman" w:eastAsia="Times New Roman" w:hAnsi="Times New Roman" w:cs="Times New Roman"/>
+          <w:color w:val="FF0000"/>
+          <w:sz w:val="24"/>
+          <w:szCs w:val="24"/>
+        </w:rPr>
+        <w:t>D) None of Above</w:t>
+      </w:r>
+    </w:p>
+    <w:p>
+      <w:pPr>
+        <w:spacing w:after="0" w:line="240" w:lineRule="auto"/>
+        <w:rPr>
+          <w:rFonts w:ascii="Times New Roman" w:eastAsia="Times New Roman" w:hAnsi="Times New Roman" w:cs="Times New Roman"/>
+          <w:color w:val="FF0000"/>
+          <w:sz w:val="24"/>
+          <w:szCs w:val="24"/>
+        </w:rPr>
+      </w:pPr>
+      <w:r>
+        <w:rPr>
+          <w:rFonts w:ascii="Times New Roman" w:eastAsia="Times New Roman" w:hAnsi="Times New Roman" w:cs="Times New Roman"/>
+          <w:color w:val="FF0000"/>
+          <w:sz w:val="24"/>
+          <w:szCs w:val="24"/>
+        </w:rPr>
+        <w:t> </w:t>
+      </w:r>
+    </w:p>
+    <w:p>
+      <w:pPr>
+        <w:spacing w:after="0" w:line="240" w:lineRule="auto"/>
+        <w:rPr>
+          <w:rFonts w:ascii="Times New Roman" w:eastAsia="Times New Roman" w:hAnsi="Times New Roman" w:cs="Times New Roman"/>
+          <w:sz w:val="24"/>
+          <w:szCs w:val="24"/>
+        </w:rPr>
+      </w:pPr>
+      <w:r>
+        <w:rPr>
+          <w:rFonts w:ascii="Times New Roman" w:eastAsia="Times New Roman" w:hAnsi="Times New Roman" w:cs="Times New Roman"/>
+          <w:sz w:val="24"/>
+          <w:szCs w:val="24"/>
+        </w:rPr>
+        <w:t> </w:t>
+      </w:r>
+    </w:p>
+    <w:p>
+      <w:pPr>
+        <w:spacing w:after="0" w:line="240" w:lineRule="auto"/>
+        <w:rPr>
+          <w:rFonts w:ascii="Times New Roman" w:eastAsia="Times New Roman" w:hAnsi="Times New Roman" w:cs="Times New Roman"/>
+          <w:sz w:val="24"/>
+          <w:szCs w:val="24"/>
+        </w:rPr>
+      </w:pPr>
+      <w:r>
+        <w:rPr>
+          <w:rFonts w:ascii="Times New Roman" w:eastAsia="Times New Roman" w:hAnsi="Times New Roman" w:cs="Times New Roman"/>
+          <w:sz w:val="24"/>
+          <w:szCs w:val="24"/>
+        </w:rPr>
+        <w:t>8</w:t>
+      </w:r>
+      <w:r>
+        <w:rPr>
+          <w:rFonts w:ascii="Times New Roman" w:eastAsia="Times New Roman" w:hAnsi="Times New Roman" w:cs="Times New Roman"/>
+          <w:sz w:val="24"/>
+          <w:szCs w:val="24"/>
+        </w:rPr>
+        <w:t>. The other Col# are inactive when you’ve select 3 columns. How will you activate those boxes?</w:t>
+      </w:r>
+    </w:p>
+    <w:p>
+      <w:pPr>
+        <w:spacing w:after="0" w:line="240" w:lineRule="auto"/>
+        <w:rPr>
+          <w:rFonts w:ascii="Times New Roman" w:eastAsia="Times New Roman" w:hAnsi="Times New Roman" w:cs="Times New Roman"/>
+          <w:sz w:val="24"/>
+          <w:szCs w:val="24"/>
+        </w:rPr>
+      </w:pPr>
+      <w:r>
+        <w:rPr>
+          <w:rFonts w:ascii="Times New Roman" w:eastAsia="Times New Roman" w:hAnsi="Times New Roman" w:cs="Times New Roman"/>
+          <w:sz w:val="24"/>
+          <w:szCs w:val="24"/>
+        </w:rPr>
+        <w:t> </w:t>
+      </w:r>
+    </w:p>
+    <w:p>
+      <w:pPr>
+        <w:spacing w:after="0" w:line="240" w:lineRule="auto"/>
+        <w:rPr>
+          <w:rFonts w:ascii="Times New Roman" w:eastAsia="Times New Roman" w:hAnsi="Times New Roman" w:cs="Times New Roman"/>
+          <w:sz w:val="24"/>
+          <w:szCs w:val="24"/>
+        </w:rPr>
+      </w:pPr>
+      <w:r>
+        <w:rPr>
+          <w:rFonts w:ascii="Times New Roman" w:eastAsia="Times New Roman" w:hAnsi="Times New Roman" w:cs="Times New Roman"/>
+          <w:sz w:val="24"/>
+          <w:szCs w:val="24"/>
+        </w:rPr>
+        <w:t> A) double click on spacing box</w:t>
+      </w:r>
+    </w:p>
+    <w:p>
+      <w:pPr>
+        <w:spacing w:after="0" w:line="240" w:lineRule="auto"/>
+        <w:rPr>
+          <w:rFonts w:ascii="Times New Roman" w:eastAsia="Times New Roman" w:hAnsi="Times New Roman" w:cs="Times New Roman"/>
+          <w:sz w:val="24"/>
+          <w:szCs w:val="24"/>
+        </w:rPr>
+      </w:pPr>
+      <w:r>
+        <w:rPr>
+          <w:rFonts w:ascii="Times New Roman" w:eastAsia="Times New Roman" w:hAnsi="Times New Roman" w:cs="Times New Roman"/>
+          <w:sz w:val="24"/>
+          <w:szCs w:val="24"/>
+        </w:rPr>
+        <w:t> B) double click on inactive Col#</w:t>
+      </w:r>
+    </w:p>
+    <w:p>
+      <w:pPr>
+        <w:spacing w:after="0" w:line="240" w:lineRule="auto"/>
+        <w:rPr>
+          <w:rFonts w:ascii="Times New Roman" w:eastAsia="Times New Roman" w:hAnsi="Times New Roman" w:cs="Times New Roman"/>
+          <w:sz w:val="24"/>
+          <w:szCs w:val="24"/>
+        </w:rPr>
+      </w:pPr>
+      <w:r>
+        <w:rPr>
+          <w:rFonts w:ascii="Times New Roman" w:eastAsia="Times New Roman" w:hAnsi="Times New Roman" w:cs="Times New Roman"/>
+          <w:sz w:val="24"/>
+          <w:szCs w:val="24"/>
+        </w:rPr>
+        <w:t> C) Remove mark from Line between checkbox</w:t>
+      </w:r>
+    </w:p>
+    <w:p>
+      <w:pPr>
+        <w:spacing w:after="0" w:line="240" w:lineRule="auto"/>
+        <w:rPr>
+          <w:rFonts w:ascii="Times New Roman" w:eastAsia="Times New Roman" w:hAnsi="Times New Roman" w:cs="Times New Roman"/>
+          <w:color w:val="FF0000"/>
+          <w:sz w:val="24"/>
+          <w:szCs w:val="24"/>
+        </w:rPr>
+      </w:pPr>
+      <w:r>
+        <w:rPr>
+          <w:rFonts w:ascii="Times New Roman" w:eastAsia="Times New Roman" w:hAnsi="Times New Roman" w:cs="Times New Roman"/>
+          <w:color w:val="FF0000"/>
+          <w:sz w:val="24"/>
+          <w:szCs w:val="24"/>
+        </w:rPr>
+        <w:t> D) Remove mark from Equal Column Width check box</w:t>
+      </w:r>
+    </w:p>
+    <w:p>
+      <w:pPr>
+        <w:spacing w:after="0" w:line="240" w:lineRule="auto"/>
+        <w:rPr>
+          <w:rFonts w:ascii="Times New Roman" w:eastAsia="Times New Roman" w:hAnsi="Times New Roman" w:cs="Times New Roman"/>
+          <w:sz w:val="24"/>
+          <w:szCs w:val="24"/>
+        </w:rPr>
+      </w:pPr>
+      <w:r>
+        <w:rPr>
+          <w:rFonts w:ascii="Times New Roman" w:eastAsia="Times New Roman" w:hAnsi="Times New Roman" w:cs="Times New Roman"/>
+          <w:sz w:val="24"/>
+          <w:szCs w:val="24"/>
+        </w:rPr>
+        <w:t> </w:t>
+      </w:r>
+    </w:p>
+    <w:p>
+      <w:pPr>
+        <w:spacing w:after="0" w:line="240" w:lineRule="auto"/>
+        <w:rPr>
+          <w:rFonts w:ascii="Times New Roman" w:eastAsia="Times New Roman" w:hAnsi="Times New Roman" w:cs="Times New Roman"/>
+          <w:sz w:val="24"/>
+          <w:szCs w:val="24"/>
+        </w:rPr>
+      </w:pPr>
+      <w:r>
+        <w:rPr>
+          <w:rFonts w:ascii="Times New Roman" w:eastAsia="Times New Roman" w:hAnsi="Times New Roman" w:cs="Times New Roman"/>
+          <w:sz w:val="24"/>
+          <w:szCs w:val="24"/>
+        </w:rPr>
+        <w:lastRenderedPageBreak/>
+        <w:t> </w:t>
+      </w:r>
+    </w:p>
+    <w:p>
+      <w:pPr>
+        <w:spacing w:after="0" w:line="240" w:lineRule="auto"/>
+        <w:rPr>
+          <w:rFonts w:ascii="Times New Roman" w:eastAsia="Times New Roman" w:hAnsi="Times New Roman" w:cs="Times New Roman"/>
+          <w:sz w:val="24"/>
+          <w:szCs w:val="24"/>
+        </w:rPr>
+      </w:pPr>
+      <w:r>
+        <w:rPr>
+          <w:rFonts w:ascii="Times New Roman" w:eastAsia="Times New Roman" w:hAnsi="Times New Roman" w:cs="Times New Roman"/>
+          <w:sz w:val="24"/>
+          <w:szCs w:val="24"/>
+        </w:rPr>
+        <w:t>9</w:t>
+      </w:r>
+      <w:r>
+        <w:rPr>
+          <w:rFonts w:ascii="Times New Roman" w:eastAsia="Times New Roman" w:hAnsi="Times New Roman" w:cs="Times New Roman"/>
+          <w:sz w:val="24"/>
+          <w:szCs w:val="24"/>
+        </w:rPr>
+        <w:t>. How much space in minimum must be provided between columns?</w:t>
+      </w:r>
+    </w:p>
+    <w:p>
+      <w:pPr>
+        <w:spacing w:after="0" w:line="240" w:lineRule="auto"/>
+        <w:rPr>
+          <w:rFonts w:ascii="Times New Roman" w:eastAsia="Times New Roman" w:hAnsi="Times New Roman" w:cs="Times New Roman"/>
+          <w:color w:val="FF0000"/>
+          <w:sz w:val="24"/>
+          <w:szCs w:val="24"/>
+        </w:rPr>
+      </w:pPr>
+      <w:r>
+        <w:rPr>
+          <w:rFonts w:ascii="Times New Roman" w:eastAsia="Times New Roman" w:hAnsi="Times New Roman" w:cs="Times New Roman"/>
+          <w:sz w:val="24"/>
+          <w:szCs w:val="24"/>
+        </w:rPr>
+        <w:t> </w:t>
+      </w:r>
+    </w:p>
+    <w:p>
+      <w:pPr>
+        <w:spacing w:after="0" w:line="240" w:lineRule="auto"/>
+        <w:rPr>
+          <w:rFonts w:ascii="Times New Roman" w:eastAsia="Times New Roman" w:hAnsi="Times New Roman" w:cs="Times New Roman"/>
+          <w:sz w:val="24"/>
+          <w:szCs w:val="24"/>
+        </w:rPr>
+      </w:pPr>
+      <w:r>
+        <w:rPr>
+          <w:rFonts w:ascii="Times New Roman" w:eastAsia="Times New Roman" w:hAnsi="Times New Roman" w:cs="Times New Roman"/>
+          <w:color w:val="FF0000"/>
+          <w:sz w:val="24"/>
+          <w:szCs w:val="24"/>
+        </w:rPr>
+        <w:t> A) 0"</w:t>
+      </w:r>
+    </w:p>
+    <w:p>
+      <w:pPr>
+        <w:spacing w:after="0" w:line="240" w:lineRule="auto"/>
+        <w:rPr>
+          <w:rFonts w:ascii="Times New Roman" w:eastAsia="Times New Roman" w:hAnsi="Times New Roman" w:cs="Times New Roman"/>
+          <w:sz w:val="24"/>
+          <w:szCs w:val="24"/>
+        </w:rPr>
+      </w:pPr>
+      <w:r>
+        <w:rPr>
+          <w:rFonts w:ascii="Times New Roman" w:eastAsia="Times New Roman" w:hAnsi="Times New Roman" w:cs="Times New Roman"/>
+          <w:color w:val="FF0000"/>
+          <w:sz w:val="24"/>
+          <w:szCs w:val="24"/>
+        </w:rPr>
+        <w:t> </w:t>
+      </w:r>
+      <w:r>
+        <w:rPr>
+          <w:rFonts w:ascii="Times New Roman" w:eastAsia="Times New Roman" w:hAnsi="Times New Roman" w:cs="Times New Roman"/>
+          <w:sz w:val="24"/>
+          <w:szCs w:val="24"/>
+        </w:rPr>
+        <w:t>B) 0.5"</w:t>
+      </w:r>
+    </w:p>
+    <w:p>
+      <w:pPr>
+        <w:spacing w:after="0" w:line="240" w:lineRule="auto"/>
+        <w:rPr>
+          <w:rFonts w:ascii="Times New Roman" w:eastAsia="Times New Roman" w:hAnsi="Times New Roman" w:cs="Times New Roman"/>
+          <w:sz w:val="24"/>
+          <w:szCs w:val="24"/>
+        </w:rPr>
+      </w:pPr>
+      <w:r>
+        <w:rPr>
+          <w:rFonts w:ascii="Times New Roman" w:eastAsia="Times New Roman" w:hAnsi="Times New Roman" w:cs="Times New Roman"/>
+          <w:sz w:val="24"/>
+          <w:szCs w:val="24"/>
+        </w:rPr>
+        <w:t> C) 1"</w:t>
+      </w:r>
+    </w:p>
+    <w:p>
+      <w:pPr>
+        <w:spacing w:after="0" w:line="240" w:lineRule="auto"/>
+        <w:rPr>
+          <w:rFonts w:ascii="Times New Roman" w:eastAsia="Times New Roman" w:hAnsi="Times New Roman" w:cs="Times New Roman"/>
+          <w:sz w:val="24"/>
+          <w:szCs w:val="24"/>
+        </w:rPr>
+      </w:pPr>
+      <w:r>
+        <w:rPr>
+          <w:rFonts w:ascii="Times New Roman" w:eastAsia="Times New Roman" w:hAnsi="Times New Roman" w:cs="Times New Roman"/>
+          <w:sz w:val="24"/>
+          <w:szCs w:val="24"/>
+        </w:rPr>
+        <w:t> D) 1.5"</w:t>
+      </w:r>
+    </w:p>
+    <w:p>
+      <w:pPr>
+        <w:spacing w:after="0" w:line="240" w:lineRule="auto"/>
+        <w:rPr>
+          <w:rFonts w:ascii="Times New Roman" w:eastAsia="Times New Roman" w:hAnsi="Times New Roman" w:cs="Times New Roman"/>
+          <w:sz w:val="24"/>
+          <w:szCs w:val="24"/>
+        </w:rPr>
+      </w:pPr>
+    </w:p>
+    <w:p>
+      <w:pPr>
+        <w:spacing w:after="0" w:line="240" w:lineRule="auto"/>
+        <w:rPr>
+          <w:rFonts w:ascii="Times New Roman" w:eastAsia="Times New Roman" w:hAnsi="Times New Roman" w:cs="Times New Roman"/>
+          <w:sz w:val="24"/>
+          <w:szCs w:val="24"/>
+        </w:rPr>
+      </w:pPr>
+      <w:r>
+        <w:rPr>
+          <w:rFonts w:ascii="Times New Roman" w:eastAsia="Times New Roman" w:hAnsi="Times New Roman" w:cs="Times New Roman"/>
+          <w:sz w:val="24"/>
+          <w:szCs w:val="24"/>
+        </w:rPr>
+        <w:t>1</w:t>
+      </w:r>
+      <w:r>
+        <w:rPr>
+          <w:rFonts w:ascii="Times New Roman" w:eastAsia="Times New Roman" w:hAnsi="Times New Roman" w:cs="Times New Roman"/>
+          <w:sz w:val="24"/>
+          <w:szCs w:val="24"/>
+        </w:rPr>
+        <w:t>0</w:t>
+      </w:r>
+      <w:r>
+        <w:rPr>
+          <w:rFonts w:ascii="Times New Roman" w:eastAsia="Times New Roman" w:hAnsi="Times New Roman" w:cs="Times New Roman"/>
+          <w:sz w:val="24"/>
+          <w:szCs w:val="24"/>
+        </w:rPr>
+        <w:t>. To open Columns dialog box quickly</w:t>
+      </w:r>
+    </w:p>
+    <w:p>
+      <w:pPr>
+        <w:spacing w:after="0" w:line="240" w:lineRule="auto"/>
+        <w:rPr>
+          <w:rFonts w:ascii="Times New Roman" w:eastAsia="Times New Roman" w:hAnsi="Times New Roman" w:cs="Times New Roman"/>
+          <w:sz w:val="24"/>
+          <w:szCs w:val="24"/>
+        </w:rPr>
+      </w:pPr>
+      <w:r>
+        <w:rPr>
+          <w:rFonts w:ascii="Times New Roman" w:eastAsia="Times New Roman" w:hAnsi="Times New Roman" w:cs="Times New Roman"/>
+          <w:sz w:val="24"/>
+          <w:szCs w:val="24"/>
+        </w:rPr>
+        <w:t> </w:t>
+      </w:r>
+    </w:p>
+    <w:p>
+      <w:pPr>
+        <w:spacing w:after="0" w:line="240" w:lineRule="auto"/>
+        <w:rPr>
+          <w:rFonts w:ascii="Times New Roman" w:eastAsia="Times New Roman" w:hAnsi="Times New Roman" w:cs="Times New Roman"/>
+          <w:sz w:val="24"/>
+          <w:szCs w:val="24"/>
+        </w:rPr>
+      </w:pPr>
+      <w:r>
+        <w:rPr>
+          <w:rFonts w:ascii="Times New Roman" w:eastAsia="Times New Roman" w:hAnsi="Times New Roman" w:cs="Times New Roman"/>
+          <w:sz w:val="24"/>
+          <w:szCs w:val="24"/>
+        </w:rPr>
+        <w:t> A) double click on the left margin area of ruler</w:t>
+      </w:r>
+    </w:p>
+    <w:p>
+      <w:pPr>
+        <w:spacing w:after="0" w:line="240" w:lineRule="auto"/>
+        <w:rPr>
+          <w:rFonts w:ascii="Times New Roman" w:eastAsia="Times New Roman" w:hAnsi="Times New Roman" w:cs="Times New Roman"/>
+          <w:color w:val="FF0000"/>
+          <w:sz w:val="24"/>
+          <w:szCs w:val="24"/>
+        </w:rPr>
+      </w:pPr>
+      <w:r>
+        <w:rPr>
+          <w:rFonts w:ascii="Times New Roman" w:eastAsia="Times New Roman" w:hAnsi="Times New Roman" w:cs="Times New Roman"/>
+          <w:color w:val="FF0000"/>
+          <w:sz w:val="24"/>
+          <w:szCs w:val="24"/>
+        </w:rPr>
+        <w:t> B) double click the space between area on ruler</w:t>
+      </w:r>
+    </w:p>
+    <w:p>
+      <w:pPr>
+        <w:spacing w:after="0" w:line="240" w:lineRule="auto"/>
+        <w:rPr>
+          <w:rFonts w:ascii="Times New Roman" w:eastAsia="Times New Roman" w:hAnsi="Times New Roman" w:cs="Times New Roman"/>
+          <w:sz w:val="24"/>
+          <w:szCs w:val="24"/>
+        </w:rPr>
+      </w:pPr>
+      <w:r>
+        <w:rPr>
+          <w:rFonts w:ascii="Times New Roman" w:eastAsia="Times New Roman" w:hAnsi="Times New Roman" w:cs="Times New Roman"/>
+          <w:sz w:val="24"/>
+          <w:szCs w:val="24"/>
+        </w:rPr>
+        <w:t> C) double click the right margin in ruler</w:t>
+      </w:r>
+    </w:p>
+    <w:p>
+      <w:pPr>
+        <w:spacing w:after="0" w:line="240" w:lineRule="auto"/>
+        <w:rPr>
+          <w:rFonts w:ascii="Times New Roman" w:eastAsia="Times New Roman" w:hAnsi="Times New Roman" w:cs="Times New Roman"/>
+          <w:sz w:val="24"/>
+          <w:szCs w:val="24"/>
+        </w:rPr>
+      </w:pPr>
+      <w:r>
+        <w:rPr>
+          <w:rFonts w:ascii="Times New Roman" w:eastAsia="Times New Roman" w:hAnsi="Times New Roman" w:cs="Times New Roman"/>
+          <w:sz w:val="24"/>
+          <w:szCs w:val="24"/>
+        </w:rPr>
+        <w:t> D) All of above</w:t>
+      </w:r>
+    </w:p>
     <w:p/>
+    <w:p>
+      <w:pPr>
+        <w:spacing w:after="0" w:line="240" w:lineRule="auto"/>
+        <w:rPr>
+          <w:rFonts w:ascii="Times New Roman" w:eastAsia="Times New Roman" w:hAnsi="Times New Roman" w:cs="Times New Roman"/>
+          <w:sz w:val="24"/>
+          <w:szCs w:val="24"/>
+        </w:rPr>
+      </w:pPr>
+      <w:r>
+        <w:rPr>
+          <w:rFonts w:ascii="Times New Roman" w:eastAsia="Times New Roman" w:hAnsi="Times New Roman" w:cs="Times New Roman"/>
+          <w:sz w:val="24"/>
+          <w:szCs w:val="24"/>
+        </w:rPr>
+        <w:t>11</w:t>
+      </w:r>
+      <w:r>
+        <w:rPr>
+          <w:rFonts w:ascii="Times New Roman" w:eastAsia="Times New Roman" w:hAnsi="Times New Roman" w:cs="Times New Roman"/>
+          <w:sz w:val="24"/>
+          <w:szCs w:val="24"/>
+        </w:rPr>
+        <w:t>. Which of the following is not of the merge process?</w:t>
+      </w:r>
+    </w:p>
+    <w:p>
+      <w:pPr>
+        <w:spacing w:after="0" w:line="240" w:lineRule="auto"/>
+        <w:rPr>
+          <w:rFonts w:ascii="Times New Roman" w:eastAsia="Times New Roman" w:hAnsi="Times New Roman" w:cs="Times New Roman"/>
+          <w:sz w:val="24"/>
+          <w:szCs w:val="24"/>
+        </w:rPr>
+      </w:pPr>
+      <w:r>
+        <w:rPr>
+          <w:rFonts w:ascii="Times New Roman" w:eastAsia="Times New Roman" w:hAnsi="Times New Roman" w:cs="Times New Roman"/>
+          <w:sz w:val="24"/>
+          <w:szCs w:val="24"/>
+        </w:rPr>
+        <w:t> </w:t>
+      </w:r>
+    </w:p>
+    <w:p>
+      <w:pPr>
+        <w:spacing w:after="0" w:line="240" w:lineRule="auto"/>
+        <w:rPr>
+          <w:rFonts w:ascii="Times New Roman" w:eastAsia="Times New Roman" w:hAnsi="Times New Roman" w:cs="Times New Roman"/>
+          <w:color w:val="FF0000"/>
+          <w:sz w:val="24"/>
+          <w:szCs w:val="24"/>
+        </w:rPr>
+      </w:pPr>
+      <w:r>
+        <w:rPr>
+          <w:rFonts w:ascii="Times New Roman" w:eastAsia="Times New Roman" w:hAnsi="Times New Roman" w:cs="Times New Roman"/>
+          <w:color w:val="FF0000"/>
+          <w:sz w:val="24"/>
+          <w:szCs w:val="24"/>
+        </w:rPr>
+        <w:t> A) Sort the data source records</w:t>
+      </w:r>
+    </w:p>
+    <w:p>
+      <w:pPr>
+        <w:spacing w:after="0" w:line="240" w:lineRule="auto"/>
+        <w:rPr>
+          <w:rFonts w:ascii="Times New Roman" w:eastAsia="Times New Roman" w:hAnsi="Times New Roman" w:cs="Times New Roman"/>
+          <w:sz w:val="24"/>
+          <w:szCs w:val="24"/>
+        </w:rPr>
+      </w:pPr>
+      <w:r>
+        <w:rPr>
+          <w:rFonts w:ascii="Times New Roman" w:eastAsia="Times New Roman" w:hAnsi="Times New Roman" w:cs="Times New Roman"/>
+          <w:sz w:val="24"/>
+          <w:szCs w:val="24"/>
+        </w:rPr>
+        <w:t> B) Format a main document</w:t>
+      </w:r>
+    </w:p>
+    <w:p>
+      <w:pPr>
+        <w:spacing w:after="0" w:line="240" w:lineRule="auto"/>
+        <w:rPr>
+          <w:rFonts w:ascii="Times New Roman" w:eastAsia="Times New Roman" w:hAnsi="Times New Roman" w:cs="Times New Roman"/>
+          <w:sz w:val="24"/>
+          <w:szCs w:val="24"/>
+        </w:rPr>
+      </w:pPr>
+      <w:r>
+        <w:rPr>
+          <w:rFonts w:ascii="Times New Roman" w:eastAsia="Times New Roman" w:hAnsi="Times New Roman" w:cs="Times New Roman"/>
+          <w:sz w:val="24"/>
+          <w:szCs w:val="24"/>
+        </w:rPr>
+        <w:t> C) Edit a data source</w:t>
+      </w:r>
+    </w:p>
+    <w:p>
+      <w:pPr>
+        <w:spacing w:after="0" w:line="240" w:lineRule="auto"/>
+        <w:rPr>
+          <w:rFonts w:ascii="Times New Roman" w:eastAsia="Times New Roman" w:hAnsi="Times New Roman" w:cs="Times New Roman"/>
+          <w:sz w:val="24"/>
+          <w:szCs w:val="24"/>
+        </w:rPr>
+      </w:pPr>
+      <w:r>
+        <w:rPr>
+          <w:rFonts w:ascii="Times New Roman" w:eastAsia="Times New Roman" w:hAnsi="Times New Roman" w:cs="Times New Roman"/>
+          <w:sz w:val="24"/>
+          <w:szCs w:val="24"/>
+        </w:rPr>
+        <w:t> D) Merge the two files to print or create a new document</w:t>
+      </w:r>
+    </w:p>
+    <w:p>
+      <w:pPr>
+        <w:spacing w:after="0" w:line="240" w:lineRule="auto"/>
+        <w:rPr>
+          <w:rFonts w:ascii="Times New Roman" w:eastAsia="Times New Roman" w:hAnsi="Times New Roman" w:cs="Times New Roman"/>
+          <w:sz w:val="24"/>
+          <w:szCs w:val="24"/>
+        </w:rPr>
+      </w:pPr>
+      <w:r>
+        <w:rPr>
+          <w:rFonts w:ascii="Times New Roman" w:eastAsia="Times New Roman" w:hAnsi="Times New Roman" w:cs="Times New Roman"/>
+          <w:sz w:val="24"/>
+          <w:szCs w:val="24"/>
+        </w:rPr>
+        <w:t> </w:t>
+      </w:r>
+    </w:p>
+    <w:p>
+      <w:pPr>
+        <w:spacing w:after="0" w:line="240" w:lineRule="auto"/>
+        <w:rPr>
+          <w:rFonts w:ascii="Times New Roman" w:eastAsia="Times New Roman" w:hAnsi="Times New Roman" w:cs="Times New Roman"/>
+          <w:sz w:val="24"/>
+          <w:szCs w:val="24"/>
+        </w:rPr>
+      </w:pPr>
+      <w:r>
+        <w:rPr>
+          <w:rFonts w:ascii="Times New Roman" w:eastAsia="Times New Roman" w:hAnsi="Times New Roman" w:cs="Times New Roman"/>
+          <w:sz w:val="24"/>
+          <w:szCs w:val="24"/>
+        </w:rPr>
+        <w:t>12. Where can you find the Draw Table tool button?</w:t>
+      </w:r>
+    </w:p>
+    <w:p>
+      <w:pPr>
+        <w:spacing w:after="0" w:line="240" w:lineRule="auto"/>
+        <w:rPr>
+          <w:rFonts w:ascii="Times New Roman" w:eastAsia="Times New Roman" w:hAnsi="Times New Roman" w:cs="Times New Roman"/>
+          <w:sz w:val="24"/>
+          <w:szCs w:val="24"/>
+        </w:rPr>
+      </w:pPr>
+      <w:r>
+        <w:rPr>
+          <w:rFonts w:ascii="Times New Roman" w:eastAsia="Times New Roman" w:hAnsi="Times New Roman" w:cs="Times New Roman"/>
+          <w:sz w:val="24"/>
+          <w:szCs w:val="24"/>
+        </w:rPr>
+        <w:t> </w:t>
+      </w:r>
+    </w:p>
+    <w:p>
+      <w:pPr>
+        <w:spacing w:after="0" w:line="240" w:lineRule="auto"/>
+        <w:rPr>
+          <w:rFonts w:ascii="Times New Roman" w:eastAsia="Times New Roman" w:hAnsi="Times New Roman" w:cs="Times New Roman"/>
+          <w:sz w:val="24"/>
+          <w:szCs w:val="24"/>
+        </w:rPr>
+      </w:pPr>
+      <w:r>
+        <w:rPr>
+          <w:rFonts w:ascii="Times New Roman" w:eastAsia="Times New Roman" w:hAnsi="Times New Roman" w:cs="Times New Roman"/>
+          <w:sz w:val="24"/>
+          <w:szCs w:val="24"/>
+        </w:rPr>
+        <w:t> A) Standard toolbar</w:t>
+      </w:r>
+    </w:p>
+    <w:p>
+      <w:pPr>
+        <w:spacing w:after="0" w:line="240" w:lineRule="auto"/>
+        <w:rPr>
+          <w:rFonts w:ascii="Times New Roman" w:eastAsia="Times New Roman" w:hAnsi="Times New Roman" w:cs="Times New Roman"/>
+          <w:sz w:val="24"/>
+          <w:szCs w:val="24"/>
+        </w:rPr>
+      </w:pPr>
+      <w:r>
+        <w:rPr>
+          <w:rFonts w:ascii="Times New Roman" w:eastAsia="Times New Roman" w:hAnsi="Times New Roman" w:cs="Times New Roman"/>
+          <w:sz w:val="24"/>
+          <w:szCs w:val="24"/>
+        </w:rPr>
+        <w:t> B) Formatting toolbar</w:t>
+      </w:r>
+    </w:p>
+    <w:p>
+      <w:pPr>
+        <w:spacing w:after="0" w:line="240" w:lineRule="auto"/>
+        <w:rPr>
+          <w:rFonts w:ascii="Times New Roman" w:eastAsia="Times New Roman" w:hAnsi="Times New Roman" w:cs="Times New Roman"/>
+          <w:sz w:val="24"/>
+          <w:szCs w:val="24"/>
+        </w:rPr>
+      </w:pPr>
+      <w:r>
+        <w:rPr>
+          <w:rFonts w:ascii="Times New Roman" w:eastAsia="Times New Roman" w:hAnsi="Times New Roman" w:cs="Times New Roman"/>
+          <w:sz w:val="24"/>
+          <w:szCs w:val="24"/>
+        </w:rPr>
+        <w:t> C) Drawing toolbar</w:t>
+      </w:r>
+    </w:p>
+    <w:p>
+      <w:pPr>
+        <w:spacing w:after="0" w:line="240" w:lineRule="auto"/>
+        <w:rPr>
+          <w:rFonts w:ascii="Times New Roman" w:eastAsia="Times New Roman" w:hAnsi="Times New Roman" w:cs="Times New Roman"/>
+          <w:color w:val="FF0000"/>
+          <w:sz w:val="24"/>
+          <w:szCs w:val="24"/>
+        </w:rPr>
+      </w:pPr>
+      <w:r>
+        <w:rPr>
+          <w:rFonts w:ascii="Times New Roman" w:eastAsia="Times New Roman" w:hAnsi="Times New Roman" w:cs="Times New Roman"/>
+          <w:sz w:val="24"/>
+          <w:szCs w:val="24"/>
+        </w:rPr>
+        <w:t> </w:t>
+      </w:r>
+      <w:r>
+        <w:rPr>
+          <w:rFonts w:ascii="Times New Roman" w:eastAsia="Times New Roman" w:hAnsi="Times New Roman" w:cs="Times New Roman"/>
+          <w:color w:val="FF0000"/>
+          <w:sz w:val="24"/>
+          <w:szCs w:val="24"/>
+        </w:rPr>
+        <w:t>D) Tables and Formatting toolbar</w:t>
+      </w:r>
+    </w:p>
+    <w:p/>
+    <w:p>
+      <w:pPr>
+        <w:spacing w:after="0" w:line="240" w:lineRule="auto"/>
+        <w:rPr>
+          <w:rFonts w:ascii="Times New Roman" w:eastAsia="Times New Roman" w:hAnsi="Times New Roman" w:cs="Times New Roman"/>
+          <w:sz w:val="24"/>
+          <w:szCs w:val="24"/>
+        </w:rPr>
+      </w:pPr>
+      <w:r>
+        <w:rPr>
+          <w:rFonts w:ascii="Times New Roman" w:eastAsia="Times New Roman" w:hAnsi="Times New Roman" w:cs="Times New Roman"/>
+          <w:sz w:val="24"/>
+          <w:szCs w:val="24"/>
+        </w:rPr>
+        <w:t>13. You need to jump to the next column breaking current column right at the cursor position. How can you break column?</w:t>
+      </w:r>
+    </w:p>
+    <w:p>
+      <w:pPr>
+        <w:spacing w:after="0" w:line="240" w:lineRule="auto"/>
+        <w:rPr>
+          <w:rFonts w:ascii="Times New Roman" w:eastAsia="Times New Roman" w:hAnsi="Times New Roman" w:cs="Times New Roman"/>
+          <w:sz w:val="24"/>
+          <w:szCs w:val="24"/>
+        </w:rPr>
+      </w:pPr>
+      <w:r>
+        <w:rPr>
+          <w:rFonts w:ascii="Times New Roman" w:eastAsia="Times New Roman" w:hAnsi="Times New Roman" w:cs="Times New Roman"/>
+          <w:sz w:val="24"/>
+          <w:szCs w:val="24"/>
+        </w:rPr>
+        <w:t> </w:t>
+      </w:r>
+    </w:p>
+    <w:p>
+      <w:pPr>
+        <w:spacing w:after="0" w:line="240" w:lineRule="auto"/>
+        <w:rPr>
+          <w:rFonts w:ascii="Times New Roman" w:eastAsia="Times New Roman" w:hAnsi="Times New Roman" w:cs="Times New Roman"/>
+          <w:sz w:val="24"/>
+          <w:szCs w:val="24"/>
+        </w:rPr>
+      </w:pPr>
+      <w:r>
+        <w:rPr>
+          <w:rFonts w:ascii="Times New Roman" w:eastAsia="Times New Roman" w:hAnsi="Times New Roman" w:cs="Times New Roman"/>
+          <w:sz w:val="24"/>
+          <w:szCs w:val="24"/>
+        </w:rPr>
+        <w:t xml:space="preserve"> A) Pressing </w:t>
+      </w:r>
+      <w:proofErr w:type="spellStart"/>
+      <w:r>
+        <w:rPr>
+          <w:rFonts w:ascii="Times New Roman" w:eastAsia="Times New Roman" w:hAnsi="Times New Roman" w:cs="Times New Roman"/>
+          <w:sz w:val="24"/>
+          <w:szCs w:val="24"/>
+        </w:rPr>
+        <w:t>Ctrl+Enter</w:t>
+      </w:r>
+      <w:proofErr w:type="spellEnd"/>
+    </w:p>
+    <w:p>
+      <w:pPr>
+        <w:spacing w:after="0" w:line="240" w:lineRule="auto"/>
+        <w:rPr>
+          <w:rFonts w:ascii="Times New Roman" w:eastAsia="Times New Roman" w:hAnsi="Times New Roman" w:cs="Times New Roman"/>
+          <w:sz w:val="24"/>
+          <w:szCs w:val="24"/>
+        </w:rPr>
+      </w:pPr>
+      <w:r>
+        <w:rPr>
+          <w:rFonts w:ascii="Times New Roman" w:eastAsia="Times New Roman" w:hAnsi="Times New Roman" w:cs="Times New Roman"/>
+          <w:sz w:val="24"/>
+          <w:szCs w:val="24"/>
+        </w:rPr>
+        <w:t xml:space="preserve"> B) Pressing </w:t>
+      </w:r>
+      <w:proofErr w:type="spellStart"/>
+      <w:r>
+        <w:rPr>
+          <w:rFonts w:ascii="Times New Roman" w:eastAsia="Times New Roman" w:hAnsi="Times New Roman" w:cs="Times New Roman"/>
+          <w:sz w:val="24"/>
+          <w:szCs w:val="24"/>
+        </w:rPr>
+        <w:t>Alt+Shift+Enter</w:t>
+      </w:r>
+      <w:proofErr w:type="spellEnd"/>
+    </w:p>
+    <w:p>
+      <w:pPr>
+        <w:spacing w:after="0" w:line="240" w:lineRule="auto"/>
+        <w:rPr>
+          <w:rFonts w:ascii="Times New Roman" w:eastAsia="Times New Roman" w:hAnsi="Times New Roman" w:cs="Times New Roman"/>
+          <w:sz w:val="24"/>
+          <w:szCs w:val="24"/>
+        </w:rPr>
+      </w:pPr>
+      <w:r>
+        <w:rPr>
+          <w:rFonts w:ascii="Times New Roman" w:eastAsia="Times New Roman" w:hAnsi="Times New Roman" w:cs="Times New Roman"/>
+          <w:sz w:val="24"/>
+          <w:szCs w:val="24"/>
+        </w:rPr>
+        <w:t> </w:t>
+      </w:r>
+      <w:r>
+        <w:rPr>
+          <w:rFonts w:ascii="Times New Roman" w:eastAsia="Times New Roman" w:hAnsi="Times New Roman" w:cs="Times New Roman"/>
+          <w:color w:val="FF0000"/>
+          <w:sz w:val="24"/>
+          <w:szCs w:val="24"/>
+        </w:rPr>
+        <w:t>C) Break command from Insert menu</w:t>
+      </w:r>
+    </w:p>
+    <w:p>
+      <w:pPr>
+        <w:spacing w:after="0" w:line="240" w:lineRule="auto"/>
+        <w:rPr>
+          <w:rFonts w:ascii="Times New Roman" w:eastAsia="Times New Roman" w:hAnsi="Times New Roman" w:cs="Times New Roman"/>
+          <w:sz w:val="24"/>
+          <w:szCs w:val="24"/>
+        </w:rPr>
+      </w:pPr>
+      <w:r>
+        <w:rPr>
+          <w:rFonts w:ascii="Times New Roman" w:eastAsia="Times New Roman" w:hAnsi="Times New Roman" w:cs="Times New Roman"/>
+          <w:sz w:val="24"/>
+          <w:szCs w:val="24"/>
+        </w:rPr>
+        <w:t> D) Both b and c</w:t>
+      </w:r>
+    </w:p>
+    <w:p/>
+    <w:p>
+      <w:pPr>
+        <w:spacing w:after="0" w:line="240" w:lineRule="auto"/>
+        <w:rPr>
+          <w:rFonts w:ascii="Times New Roman" w:eastAsia="Times New Roman" w:hAnsi="Times New Roman" w:cs="Times New Roman"/>
+          <w:sz w:val="24"/>
+          <w:szCs w:val="24"/>
+        </w:rPr>
+      </w:pPr>
+      <w:r>
+        <w:rPr>
+          <w:rFonts w:ascii="Times New Roman" w:eastAsia="Times New Roman" w:hAnsi="Times New Roman" w:cs="Times New Roman"/>
+          <w:sz w:val="24"/>
+          <w:szCs w:val="24"/>
+        </w:rPr>
+        <w:t>14. In a document what is the maximum number of columns that can be inserted in MS Word Table?</w:t>
+      </w:r>
+    </w:p>
+    <w:p>
+      <w:pPr>
+        <w:spacing w:after="0" w:line="240" w:lineRule="auto"/>
+        <w:rPr>
+          <w:rFonts w:ascii="Times New Roman" w:eastAsia="Times New Roman" w:hAnsi="Times New Roman" w:cs="Times New Roman"/>
+          <w:sz w:val="24"/>
+          <w:szCs w:val="24"/>
+        </w:rPr>
+      </w:pPr>
+      <w:r>
+        <w:rPr>
+          <w:rFonts w:ascii="Times New Roman" w:eastAsia="Times New Roman" w:hAnsi="Times New Roman" w:cs="Times New Roman"/>
+          <w:sz w:val="24"/>
+          <w:szCs w:val="24"/>
+        </w:rPr>
+        <w:t> </w:t>
+      </w:r>
+    </w:p>
+    <w:p>
+      <w:pPr>
+        <w:spacing w:after="0" w:line="240" w:lineRule="auto"/>
+        <w:rPr>
+          <w:rFonts w:ascii="Times New Roman" w:eastAsia="Times New Roman" w:hAnsi="Times New Roman" w:cs="Times New Roman"/>
+          <w:sz w:val="24"/>
+          <w:szCs w:val="24"/>
+        </w:rPr>
+      </w:pPr>
+      <w:r>
+        <w:rPr>
+          <w:rFonts w:ascii="Times New Roman" w:eastAsia="Times New Roman" w:hAnsi="Times New Roman" w:cs="Times New Roman"/>
+          <w:sz w:val="24"/>
+          <w:szCs w:val="24"/>
+        </w:rPr>
+        <w:t> A) 35</w:t>
+      </w:r>
+    </w:p>
+    <w:p>
+      <w:pPr>
+        <w:spacing w:after="0" w:line="240" w:lineRule="auto"/>
+        <w:rPr>
+          <w:rFonts w:ascii="Times New Roman" w:eastAsia="Times New Roman" w:hAnsi="Times New Roman" w:cs="Times New Roman"/>
+          <w:sz w:val="24"/>
+          <w:szCs w:val="24"/>
+        </w:rPr>
+      </w:pPr>
+      <w:r>
+        <w:rPr>
+          <w:rFonts w:ascii="Times New Roman" w:eastAsia="Times New Roman" w:hAnsi="Times New Roman" w:cs="Times New Roman"/>
+          <w:sz w:val="24"/>
+          <w:szCs w:val="24"/>
+        </w:rPr>
+        <w:t> B) 15</w:t>
+      </w:r>
+    </w:p>
+    <w:p>
+      <w:pPr>
+        <w:spacing w:after="0" w:line="240" w:lineRule="auto"/>
+        <w:rPr>
+          <w:rFonts w:ascii="Times New Roman" w:eastAsia="Times New Roman" w:hAnsi="Times New Roman" w:cs="Times New Roman"/>
+          <w:color w:val="FF0000"/>
+          <w:sz w:val="24"/>
+          <w:szCs w:val="24"/>
+        </w:rPr>
+      </w:pPr>
+      <w:r>
+        <w:rPr>
+          <w:rFonts w:ascii="Times New Roman" w:eastAsia="Times New Roman" w:hAnsi="Times New Roman" w:cs="Times New Roman"/>
+          <w:color w:val="FF0000"/>
+          <w:sz w:val="24"/>
+          <w:szCs w:val="24"/>
+        </w:rPr>
+        <w:t> C) 63</w:t>
+      </w:r>
+    </w:p>
+    <w:p>
+      <w:pPr>
+        <w:spacing w:after="0" w:line="240" w:lineRule="auto"/>
+        <w:rPr>
+          <w:rFonts w:ascii="Times New Roman" w:eastAsia="Times New Roman" w:hAnsi="Times New Roman" w:cs="Times New Roman"/>
+          <w:sz w:val="24"/>
+          <w:szCs w:val="24"/>
+        </w:rPr>
+      </w:pPr>
+      <w:r>
+        <w:rPr>
+          <w:rFonts w:ascii="Times New Roman" w:eastAsia="Times New Roman" w:hAnsi="Times New Roman" w:cs="Times New Roman"/>
+          <w:sz w:val="24"/>
+          <w:szCs w:val="24"/>
+        </w:rPr>
+        <w:t> D) 65</w:t>
+      </w:r>
+    </w:p>
+    <w:p>
+      <w:bookmarkStart w:id="0" w:name="_GoBack"/>
+      <w:bookmarkEnd w:id="0"/>
+    </w:p>
     <w:p>
       <w:pPr>
         <w:spacing w:after="0" w:line="240" w:lineRule="auto"/>
@@ -2560,7 +4802,7 @@
 </file>
 
 <file path=word/numbering.xml><?xml version="1.0" encoding="utf-8"?>
-<w:numbering xmlns:ve="http://schemas.openxmlformats.org/markup-compatibility/2006" xmlns:o="urn:schemas-microsoft-com:office:office" xmlns:r="http://schemas.openxmlformats.org/officeDocument/2006/relationships" xmlns:m="http://schemas.openxmlformats.org/officeDocument/2006/math" xmlns:v="urn:schemas-microsoft-com:vml" xmlns:wp="http://schemas.openxmlformats.org/drawingml/2006/wordprocessingDrawing" xmlns:w10="urn:schemas-microsoft-com:office:word" xmlns:w="http://schemas.openxmlformats.org/wordprocessingml/2006/main" xmlns:wne="http://schemas.microsoft.com/office/word/2006/wordml">
+<w:numbering xmlns:wpc="http://schemas.microsoft.com/office/word/2010/wordprocessingCanvas" xmlns:mc="http://schemas.openxmlformats.org/markup-compatibility/2006" xmlns:o="urn:schemas-microsoft-com:office:office" xmlns:r="http://schemas.openxmlformats.org/officeDocument/2006/relationships" xmlns:m="http://schemas.openxmlformats.org/officeDocument/2006/math" xmlns:v="urn:schemas-microsoft-com:vml" xmlns:wp14="http://schemas.microsoft.com/office/word/2010/wordprocessingDrawing" xmlns:wp="http://schemas.openxmlformats.org/drawingml/2006/wordprocessingDrawing" xmlns:w10="urn:schemas-microsoft-com:office:word" xmlns:w="http://schemas.openxmlformats.org/wordprocessingml/2006/main" xmlns:w14="http://schemas.microsoft.com/office/word/2010/wordml" xmlns:wpg="http://schemas.microsoft.com/office/word/2010/wordprocessingGroup" xmlns:wpi="http://schemas.microsoft.com/office/word/2010/wordprocessingInk" xmlns:wne="http://schemas.microsoft.com/office/word/2006/wordml" xmlns:wps="http://schemas.microsoft.com/office/word/2010/wordprocessingShape" mc:Ignorable="w14 wp14">
   <w:abstractNum w:abstractNumId="0">
     <w:nsid w:val="518067CC"/>
     <w:multiLevelType w:val="hybridMultilevel"/>
@@ -2705,7 +4947,7 @@
 </file>
 
 <file path=word/styles.xml><?xml version="1.0" encoding="utf-8"?>
-<w:styles xmlns:r="http://schemas.openxmlformats.org/officeDocument/2006/relationships" xmlns:w="http://schemas.openxmlformats.org/wordprocessingml/2006/main">
+<w:styles xmlns:mc="http://schemas.openxmlformats.org/markup-compatibility/2006" xmlns:r="http://schemas.openxmlformats.org/officeDocument/2006/relationships" xmlns:w="http://schemas.openxmlformats.org/wordprocessingml/2006/main" xmlns:w14="http://schemas.microsoft.com/office/word/2010/wordml" mc:Ignorable="w14">
   <w:docDefaults>
     <w:rPrDefault>
       <w:rPr>
@@ -2876,7 +5118,6 @@
     <w:uiPriority w:val="99"/>
     <w:semiHidden/>
     <w:unhideWhenUsed/>
-    <w:qFormat/>
     <w:tblPr>
       <w:tblInd w:w="0" w:type="dxa"/>
       <w:tblCellMar>
@@ -2903,6 +5144,196 @@
       <w:ind w:left="720"/>
       <w:contextualSpacing/>
     </w:pPr>
+  </w:style>
+</w:styles>
+</file>
+
+<file path=word/stylesWithEffects.xml><?xml version="1.0" encoding="utf-8"?>
+<w:styles xmlns:wpc="http://schemas.microsoft.com/office/word/2010/wordprocessingCanvas" xmlns:mc="http://schemas.openxmlformats.org/markup-compatibility/2006" xmlns:o="urn:schemas-microsoft-com:office:office" xmlns:r="http://schemas.openxmlformats.org/officeDocument/2006/relationships" xmlns:m="http://schemas.openxmlformats.org/officeDocument/2006/math" xmlns:v="urn:schemas-microsoft-com:vml" xmlns:wp14="http://schemas.microsoft.com/office/word/2010/wordprocessingDrawing" xmlns:wp="http://schemas.openxmlformats.org/drawingml/2006/wordprocessingDrawing" xmlns:w10="urn:schemas-microsoft-com:office:word" xmlns:w="http://schemas.openxmlformats.org/wordprocessingml/2006/main" xmlns:w14="http://schemas.microsoft.com/office/word/2010/wordml" xmlns:wpg="http://schemas.microsoft.com/office/word/2010/wordprocessingGroup" xmlns:wpi="http://schemas.microsoft.com/office/word/2010/wordprocessingInk" xmlns:wne="http://schemas.microsoft.com/office/word/2006/wordml" xmlns:wps="http://schemas.microsoft.com/office/word/2010/wordprocessingShape" mc:Ignorable="w14 wp14">
+  <w:docDefaults>
+    <w:rPrDefault>
+      <w:rPr>
+        <w:rFonts w:asciiTheme="minorHAnsi" w:eastAsiaTheme="minorEastAsia" w:hAnsiTheme="minorHAnsi" w:cstheme="minorBidi"/>
+        <w:sz w:val="22"/>
+        <w:szCs w:val="22"/>
+        <w:lang w:val="en-US" w:eastAsia="en-US" w:bidi="ar-SA"/>
+      </w:rPr>
+    </w:rPrDefault>
+    <w:pPrDefault>
+      <w:pPr>
+        <w:spacing w:after="200" w:line="276" w:lineRule="auto"/>
+      </w:pPr>
+    </w:pPrDefault>
+  </w:docDefaults>
+  <w:latentStyles w:defLockedState="0" w:defUIPriority="99" w:defSemiHidden="1" w:defUnhideWhenUsed="1" w:defQFormat="0" w:count="267">
+    <w:lsdException w:name="Normal" w:semiHidden="0" w:uiPriority="0" w:unhideWhenUsed="0" w:qFormat="1"/>
+    <w:lsdException w:name="heading 1" w:semiHidden="0" w:uiPriority="9" w:unhideWhenUsed="0" w:qFormat="1"/>
+    <w:lsdException w:name="heading 2" w:uiPriority="9" w:qFormat="1"/>
+    <w:lsdException w:name="heading 3" w:uiPriority="9" w:qFormat="1"/>
+    <w:lsdException w:name="heading 4" w:uiPriority="9" w:qFormat="1"/>
+    <w:lsdException w:name="heading 5" w:uiPriority="9" w:qFormat="1"/>
+    <w:lsdException w:name="heading 6" w:uiPriority="9" w:qFormat="1"/>
+    <w:lsdException w:name="heading 7" w:uiPriority="9" w:qFormat="1"/>
+    <w:lsdException w:name="heading 8" w:uiPriority="9" w:qFormat="1"/>
+    <w:lsdException w:name="heading 9" w:uiPriority="9" w:qFormat="1"/>
+    <w:lsdException w:name="toc 1" w:uiPriority="39"/>
+    <w:lsdException w:name="toc 2" w:uiPriority="39"/>
+    <w:lsdException w:name="toc 3" w:uiPriority="39"/>
+    <w:lsdException w:name="toc 4" w:uiPriority="39"/>
+    <w:lsdException w:name="toc 5" w:uiPriority="39"/>
+    <w:lsdException w:name="toc 6" w:uiPriority="39"/>
+    <w:lsdException w:name="toc 7" w:uiPriority="39"/>
+    <w:lsdException w:name="toc 8" w:uiPriority="39"/>
+    <w:lsdException w:name="toc 9" w:uiPriority="39"/>
+    <w:lsdException w:name="caption" w:uiPriority="35" w:qFormat="1"/>
+    <w:lsdException w:name="Title" w:semiHidden="0" w:uiPriority="10" w:unhideWhenUsed="0" w:qFormat="1"/>
+    <w:lsdException w:name="Default Paragraph Font" w:uiPriority="1"/>
+    <w:lsdException w:name="Subtitle" w:semiHidden="0" w:uiPriority="11" w:unhideWhenUsed="0" w:qFormat="1"/>
+    <w:lsdException w:name="Strong" w:semiHidden="0" w:uiPriority="22" w:unhideWhenUsed="0" w:qFormat="1"/>
+    <w:lsdException w:name="Emphasis" w:semiHidden="0" w:uiPriority="20" w:unhideWhenUsed="0" w:qFormat="1"/>
+    <w:lsdException w:name="Table Grid" w:semiHidden="0" w:uiPriority="59" w:unhideWhenUsed="0"/>
+    <w:lsdException w:name="Placeholder Text" w:unhideWhenUsed="0"/>
+    <w:lsdException w:name="No Spacing" w:semiHidden="0" w:uiPriority="1" w:unhideWhenUsed="0" w:qFormat="1"/>
+    <w:lsdException w:name="Light Shading" w:semiHidden="0" w:uiPriority="60" w:unhideWhenUsed="0"/>
+    <w:lsdException w:name="Light List" w:semiHidden="0" w:uiPriority="61" w:unhideWhenUsed="0"/>
+    <w:lsdException w:name="Light Grid" w:semiHidden="0" w:uiPriority="62" w:unhideWhenUsed="0"/>
+    <w:lsdException w:name="Medium Shading 1" w:semiHidden="0" w:uiPriority="63" w:unhideWhenUsed="0"/>
+    <w:lsdException w:name="Medium Shading 2" w:semiHidden="0" w:uiPriority="64" w:unhideWhenUsed="0"/>
+    <w:lsdException w:name="Medium List 1" w:semiHidden="0" w:uiPriority="65" w:unhideWhenUsed="0"/>
+    <w:lsdException w:name="Medium List 2" w:semiHidden="0" w:uiPriority="66" w:unhideWhenUsed="0"/>
+    <w:lsdException w:name="Medium Grid 1" w:semiHidden="0" w:uiPriority="67" w:unhideWhenUsed="0"/>
+    <w:lsdException w:name="Medium Grid 2" w:semiHidden="0" w:uiPriority="68" w:unhideWhenUsed="0"/>
+    <w:lsdException w:name="Medium Grid 3" w:semiHidden="0" w:uiPriority="69" w:unhideWhenUsed="0"/>
+    <w:lsdException w:name="Dark List" w:semiHidden="0" w:uiPriority="70" w:unhideWhenUsed="0"/>
+    <w:lsdException w:name="Colorful Shading" w:semiHidden="0" w:uiPriority="71" w:unhideWhenUsed="0"/>
+    <w:lsdException w:name="Colorful List" w:semiHidden="0" w:uiPriority="72" w:unhideWhenUsed="0"/>
+    <w:lsdException w:name="Colorful Grid" w:semiHidden="0" w:uiPriority="73" w:unhideWhenUsed="0"/>
+    <w:lsdException w:name="Light Shading Accent 1" w:semiHidden="0" w:uiPriority="60" w:unhideWhenUsed="0"/>
+    <w:lsdException w:name="Light List Accent 1" w:semiHidden="0" w:uiPriority="61" w:unhideWhenUsed="0"/>
+    <w:lsdException w:name="Light Grid Accent 1" w:semiHidden="0" w:uiPriority="62" w:unhideWhenUsed="0"/>
+    <w:lsdException w:name="Medium Shading 1 Accent 1" w:semiHidden="0" w:uiPriority="63" w:unhideWhenUsed="0"/>
+    <w:lsdException w:name="Medium Shading 2 Accent 1" w:semiHidden="0" w:uiPriority="64" w:unhideWhenUsed="0"/>
+    <w:lsdException w:name="Medium List 1 Accent 1" w:semiHidden="0" w:uiPriority="65" w:unhideWhenUsed="0"/>
+    <w:lsdException w:name="Revision" w:unhideWhenUsed="0"/>
+    <w:lsdException w:name="List Paragraph" w:semiHidden="0" w:uiPriority="34" w:unhideWhenUsed="0" w:qFormat="1"/>
+    <w:lsdException w:name="Quote" w:semiHidden="0" w:uiPriority="29" w:unhideWhenUsed="0" w:qFormat="1"/>
+    <w:lsdException w:name="Intense Quote" w:semiHidden="0" w:uiPriority="30" w:unhideWhenUsed="0" w:qFormat="1"/>
+    <w:lsdException w:name="Medium List 2 Accent 1" w:semiHidden="0" w:uiPriority="66" w:unhideWhenUsed="0"/>
+    <w:lsdException w:name="Medium Grid 1 Accent 1" w:semiHidden="0" w:uiPriority="67" w:unhideWhenUsed="0"/>
+    <w:lsdException w:name="Medium Grid 2 Accent 1" w:semiHidden="0" w:uiPriority="68" w:unhideWhenUsed="0"/>
+    <w:lsdException w:name="Medium Grid 3 Accent 1" w:semiHidden="0" w:uiPriority="69" w:unhideWhenUsed="0"/>
+    <w:lsdException w:name="Dark List Accent 1" w:semiHidden="0" w:uiPriority="70" w:unhideWhenUsed="0"/>
+    <w:lsdException w:name="Colorful Shading Accent 1" w:semiHidden="0" w:uiPriority="71" w:unhideWhenUsed="0"/>
+    <w:lsdException w:name="Colorful List Accent 1" w:semiHidden="0" w:uiPriority="72" w:unhideWhenUsed="0"/>
+    <w:lsdException w:name="Colorful Grid Accent 1" w:semiHidden="0" w:uiPriority="73" w:unhideWhenUsed="0"/>
+    <w:lsdException w:name="Light Shading Accent 2" w:semiHidden="0" w:uiPriority="60" w:unhideWhenUsed="0"/>
+    <w:lsdException w:name="Light List Accent 2" w:semiHidden="0" w:uiPriority="61" w:unhideWhenUsed="0"/>
+    <w:lsdException w:name="Light Grid Accent 2" w:semiHidden="0" w:uiPriority="62" w:unhideWhenUsed="0"/>
+    <w:lsdException w:name="Medium Shading 1 Accent 2" w:semiHidden="0" w:uiPriority="63" w:unhideWhenUsed="0"/>
+    <w:lsdException w:name="Medium Shading 2 Accent 2" w:semiHidden="0" w:uiPriority="64" w:unhideWhenUsed="0"/>
+    <w:lsdException w:name="Medium List 1 Accent 2" w:semiHidden="0" w:uiPriority="65" w:unhideWhenUsed="0"/>
+    <w:lsdException w:name="Medium List 2 Accent 2" w:semiHidden="0" w:uiPriority="66" w:unhideWhenUsed="0"/>
+    <w:lsdException w:name="Medium Grid 1 Accent 2" w:semiHidden="0" w:uiPriority="67" w:unhideWhenUsed="0"/>
+    <w:lsdException w:name="Medium Grid 2 Accent 2" w:semiHidden="0" w:uiPriority="68" w:unhideWhenUsed="0"/>
+    <w:lsdException w:name="Medium Grid 3 Accent 2" w:semiHidden="0" w:uiPriority="69" w:unhideWhenUsed="0"/>
+    <w:lsdException w:name="Dark List Accent 2" w:semiHidden="0" w:uiPriority="70" w:unhideWhenUsed="0"/>
+    <w:lsdException w:name="Colorful Shading Accent 2" w:semiHidden="0" w:uiPriority="71" w:unhideWhenUsed="0"/>
+    <w:lsdException w:name="Colorful List Accent 2" w:semiHidden="0" w:uiPriority="72" w:unhideWhenUsed="0"/>
+    <w:lsdException w:name="Colorful Grid Accent 2" w:semiHidden="0" w:uiPriority="73" w:unhideWhenUsed="0"/>
+    <w:lsdException w:name="Light Shading Accent 3" w:semiHidden="0" w:uiPriority="60" w:unhideWhenUsed="0"/>
+    <w:lsdException w:name="Light List Accent 3" w:semiHidden="0" w:uiPriority="61" w:unhideWhenUsed="0"/>
+    <w:lsdException w:name="Light Grid Accent 3" w:semiHidden="0" w:uiPriority="62" w:unhideWhenUsed="0"/>
+    <w:lsdException w:name="Medium Shading 1 Accent 3" w:semiHidden="0" w:uiPriority="63" w:unhideWhenUsed="0"/>
+    <w:lsdException w:name="Medium Shading 2 Accent 3" w:semiHidden="0" w:uiPriority="64" w:unhideWhenUsed="0"/>
+    <w:lsdException w:name="Medium List 1 Accent 3" w:semiHidden="0" w:uiPriority="65" w:unhideWhenUsed="0"/>
+    <w:lsdException w:name="Medium List 2 Accent 3" w:semiHidden="0" w:uiPriority="66" w:unhideWhenUsed="0"/>
+    <w:lsdException w:name="Medium Grid 1 Accent 3" w:semiHidden="0" w:uiPriority="67" w:unhideWhenUsed="0"/>
+    <w:lsdException w:name="Medium Grid 2 Accent 3" w:semiHidden="0" w:uiPriority="68" w:unhideWhenUsed="0"/>
+    <w:lsdException w:name="Medium Grid 3 Accent 3" w:semiHidden="0" w:uiPriority="69" w:unhideWhenUsed="0"/>
+    <w:lsdException w:name="Dark List Accent 3" w:semiHidden="0" w:uiPriority="70" w:unhideWhenUsed="0"/>
+    <w:lsdException w:name="Colorful Shading Accent 3" w:semiHidden="0" w:uiPriority="71" w:unhideWhenUsed="0"/>
+    <w:lsdException w:name="Colorful List Accent 3" w:semiHidden="0" w:uiPriority="72" w:unhideWhenUsed="0"/>
+    <w:lsdException w:name="Colorful Grid Accent 3" w:semiHidden="0" w:uiPriority="73" w:unhideWhenUsed="0"/>
+    <w:lsdException w:name="Light Shading Accent 4" w:semiHidden="0" w:uiPriority="60" w:unhideWhenUsed="0"/>
+    <w:lsdException w:name="Light List Accent 4" w:semiHidden="0" w:uiPriority="61" w:unhideWhenUsed="0"/>
+    <w:lsdException w:name="Light Grid Accent 4" w:semiHidden="0" w:uiPriority="62" w:unhideWhenUsed="0"/>
+    <w:lsdException w:name="Medium Shading 1 Accent 4" w:semiHidden="0" w:uiPriority="63" w:unhideWhenUsed="0"/>
+    <w:lsdException w:name="Medium Shading 2 Accent 4" w:semiHidden="0" w:uiPriority="64" w:unhideWhenUsed="0"/>
+    <w:lsdException w:name="Medium List 1 Accent 4" w:semiHidden="0" w:uiPriority="65" w:unhideWhenUsed="0"/>
+    <w:lsdException w:name="Medium List 2 Accent 4" w:semiHidden="0" w:uiPriority="66" w:unhideWhenUsed="0"/>
+    <w:lsdException w:name="Medium Grid 1 Accent 4" w:semiHidden="0" w:uiPriority="67" w:unhideWhenUsed="0"/>
+    <w:lsdException w:name="Medium Grid 2 Accent 4" w:semiHidden="0" w:uiPriority="68" w:unhideWhenUsed="0"/>
+    <w:lsdException w:name="Medium Grid 3 Accent 4" w:semiHidden="0" w:uiPriority="69" w:unhideWhenUsed="0"/>
+    <w:lsdException w:name="Dark List Accent 4" w:semiHidden="0" w:uiPriority="70" w:unhideWhenUsed="0"/>
+    <w:lsdException w:name="Colorful Shading Accent 4" w:semiHidden="0" w:uiPriority="71" w:unhideWhenUsed="0"/>
+    <w:lsdException w:name="Colorful List Accent 4" w:semiHidden="0" w:uiPriority="72" w:unhideWhenUsed="0"/>
+    <w:lsdException w:name="Colorful Grid Accent 4" w:semiHidden="0" w:uiPriority="73" w:unhideWhenUsed="0"/>
+    <w:lsdException w:name="Light Shading Accent 5" w:semiHidden="0" w:uiPriority="60" w:unhideWhenUsed="0"/>
+    <w:lsdException w:name="Light List Accent 5" w:semiHidden="0" w:uiPriority="61" w:unhideWhenUsed="0"/>
+    <w:lsdException w:name="Light Grid Accent 5" w:semiHidden="0" w:uiPriority="62" w:unhideWhenUsed="0"/>
+    <w:lsdException w:name="Medium Shading 1 Accent 5" w:semiHidden="0" w:uiPriority="63" w:unhideWhenUsed="0"/>
+    <w:lsdException w:name="Medium Shading 2 Accent 5" w:semiHidden="0" w:uiPriority="64" w:unhideWhenUsed="0"/>
+    <w:lsdException w:name="Medium List 1 Accent 5" w:semiHidden="0" w:uiPriority="65" w:unhideWhenUsed="0"/>
+    <w:lsdException w:name="Medium List 2 Accent 5" w:semiHidden="0" w:uiPriority="66" w:unhideWhenUsed="0"/>
+    <w:lsdException w:name="Medium Grid 1 Accent 5" w:semiHidden="0" w:uiPriority="67" w:unhideWhenUsed="0"/>
+    <w:lsdException w:name="Medium Grid 2 Accent 5" w:semiHidden="0" w:uiPriority="68" w:unhideWhenUsed="0"/>
+    <w:lsdException w:name="Medium Grid 3 Accent 5" w:semiHidden="0" w:uiPriority="69" w:unhideWhenUsed="0"/>
+    <w:lsdException w:name="Dark List Accent 5" w:semiHidden="0" w:uiPriority="70" w:unhideWhenUsed="0"/>
+    <w:lsdException w:name="Colorful Shading Accent 5" w:semiHidden="0" w:uiPriority="71" w:unhideWhenUsed="0"/>
+    <w:lsdException w:name="Colorful List Accent 5" w:semiHidden="0" w:uiPriority="72" w:unhideWhenUsed="0"/>
+    <w:lsdException w:name="Colorful Grid Accent 5" w:semiHidden="0" w:uiPriority="73" w:unhideWhenUsed="0"/>
+    <w:lsdException w:name="Light Shading Accent 6" w:semiHidden="0" w:uiPriority="60" w:unhideWhenUsed="0"/>
+    <w:lsdException w:name="Light List Accent 6" w:semiHidden="0" w:uiPriority="61" w:unhideWhenUsed="0"/>
+    <w:lsdException w:name="Light Grid Accent 6" w:semiHidden="0" w:uiPriority="62" w:unhideWhenUsed="0"/>
+    <w:lsdException w:name="Medium Shading 1 Accent 6" w:semiHidden="0" w:uiPriority="63" w:unhideWhenUsed="0"/>
+    <w:lsdException w:name="Medium Shading 2 Accent 6" w:semiHidden="0" w:uiPriority="64" w:unhideWhenUsed="0"/>
+    <w:lsdException w:name="Medium List 1 Accent 6" w:semiHidden="0" w:uiPriority="65" w:unhideWhenUsed="0"/>
+    <w:lsdException w:name="Medium List 2 Accent 6" w:semiHidden="0" w:uiPriority="66" w:unhideWhenUsed="0"/>
+    <w:lsdException w:name="Medium Grid 1 Accent 6" w:semiHidden="0" w:uiPriority="67" w:unhideWhenUsed="0"/>
+    <w:lsdException w:name="Medium Grid 2 Accent 6" w:semiHidden="0" w:uiPriority="68" w:unhideWhenUsed="0"/>
+    <w:lsdException w:name="Medium Grid 3 Accent 6" w:semiHidden="0" w:uiPriority="69" w:unhideWhenUsed="0"/>
+    <w:lsdException w:name="Dark List Accent 6" w:semiHidden="0" w:uiPriority="70" w:unhideWhenUsed="0"/>
+    <w:lsdException w:name="Colorful Shading Accent 6" w:semiHidden="0" w:uiPriority="71" w:unhideWhenUsed="0"/>
+    <w:lsdException w:name="Colorful List Accent 6" w:semiHidden="0" w:uiPriority="72" w:unhideWhenUsed="0"/>
+    <w:lsdException w:name="Colorful Grid Accent 6" w:semiHidden="0" w:uiPriority="73" w:unhideWhenUsed="0"/>
+    <w:lsdException w:name="Subtle Emphasis" w:semiHidden="0" w:uiPriority="19" w:unhideWhenUsed="0" w:qFormat="1"/>
+    <w:lsdException w:name="Intense Emphasis" w:semiHidden="0" w:uiPriority="21" w:unhideWhenUsed="0" w:qFormat="1"/>
+    <w:lsdException w:name="Subtle Reference" w:semiHidden="0" w:uiPriority="31" w:unhideWhenUsed="0" w:qFormat="1"/>
+    <w:lsdException w:name="Intense Reference" w:semiHidden="0" w:uiPriority="32" w:unhideWhenUsed="0" w:qFormat="1"/>
+    <w:lsdException w:name="Book Title" w:semiHidden="0" w:uiPriority="33" w:unhideWhenUsed="0" w:qFormat="1"/>
+    <w:lsdException w:name="Bibliography" w:uiPriority="37"/>
+    <w:lsdException w:name="TOC Heading" w:uiPriority="39" w:qFormat="1"/>
+  </w:latentStyles>
+  <w:style w:type="paragraph" w:default="1" w:styleId="Normal">
+    <w:name w:val="Normal"/>
+    <w:qFormat/>
+  </w:style>
+  <w:style w:type="character" w:default="1" w:styleId="DefaultParagraphFont">
+    <w:name w:val="Default Paragraph Font"/>
+    <w:uiPriority w:val="1"/>
+    <w:semiHidden/>
+    <w:unhideWhenUsed/>
+  </w:style>
+  <w:style w:type="table" w:default="1" w:styleId="TableNormal">
+    <w:name w:val="Normal Table"/>
+    <w:uiPriority w:val="99"/>
+    <w:semiHidden/>
+    <w:unhideWhenUsed/>
+    <w:tblPr>
+      <w:tblInd w:w="0" w:type="dxa"/>
+      <w:tblCellMar>
+        <w:top w:w="0" w:type="dxa"/>
+        <w:left w:w="108" w:type="dxa"/>
+        <w:bottom w:w="0" w:type="dxa"/>
+        <w:right w:w="108" w:type="dxa"/>
+      </w:tblCellMar>
+    </w:tblPr>
+  </w:style>
+  <w:style w:type="numbering" w:default="1" w:styleId="NoList">
+    <w:name w:val="No List"/>
+    <w:uiPriority w:val="99"/>
+    <w:semiHidden/>
+    <w:unhideWhenUsed/>
   </w:style>
 </w:styles>
 </file>

</xml_diff>